<commit_message>
afternoon checkpoint 2: working on memory point 10
</commit_message>
<xml_diff>
--- a/_memoria/10_Introducció a l'Aplicació Web/introduccio_aplicacio_web.docx
+++ b/_memoria/10_Introducció a l'Aplicació Web/introduccio_aplicacio_web.docx
@@ -478,7 +478,34 @@
           <w:szCs w:val="24"/>
           <w:lang w:val="ca-ES"/>
         </w:rPr>
-        <w:t>Fàcil desplegament al núvol</w:t>
+        <w:t>D</w:t>
+      </w:r>
+      <w:r>
+        <w:rPr>
+          <w:b/>
+          <w:sz w:val="24"/>
+          <w:szCs w:val="24"/>
+          <w:lang w:val="ca-ES"/>
+        </w:rPr>
+        <w:t>esplegament</w:t>
+      </w:r>
+      <w:r>
+        <w:rPr>
+          <w:b/>
+          <w:sz w:val="24"/>
+          <w:szCs w:val="24"/>
+          <w:lang w:val="ca-ES"/>
+        </w:rPr>
+        <w:t xml:space="preserve"> fàcil</w:t>
+      </w:r>
+      <w:r>
+        <w:rPr>
+          <w:b/>
+          <w:sz w:val="24"/>
+          <w:szCs w:val="24"/>
+          <w:lang w:val="ca-ES"/>
+        </w:rPr>
+        <w:t xml:space="preserve"> al núvol</w:t>
       </w:r>
     </w:p>
     <w:p>
@@ -1016,7 +1043,25 @@
           <w:szCs w:val="24"/>
           <w:lang w:val="ca-ES"/>
         </w:rPr>
-        <w:t>Decent versió gratuïta</w:t>
+        <w:t>V</w:t>
+      </w:r>
+      <w:r>
+        <w:rPr>
+          <w:b/>
+          <w:sz w:val="24"/>
+          <w:szCs w:val="24"/>
+          <w:lang w:val="ca-ES"/>
+        </w:rPr>
+        <w:t>ersió gratuïta</w:t>
+      </w:r>
+      <w:r>
+        <w:rPr>
+          <w:b/>
+          <w:sz w:val="24"/>
+          <w:szCs w:val="24"/>
+          <w:lang w:val="ca-ES"/>
+        </w:rPr>
+        <w:t xml:space="preserve"> decent</w:t>
       </w:r>
     </w:p>
     <w:p>
@@ -1351,7 +1396,34 @@
           <w:szCs w:val="24"/>
           <w:lang w:val="ca-ES"/>
         </w:rPr>
-        <w:t>Fàcil escalatge de l'aplicació</w:t>
+        <w:t>E</w:t>
+      </w:r>
+      <w:r>
+        <w:rPr>
+          <w:b/>
+          <w:sz w:val="24"/>
+          <w:szCs w:val="24"/>
+          <w:lang w:val="ca-ES"/>
+        </w:rPr>
+        <w:t>scalatge</w:t>
+      </w:r>
+      <w:r>
+        <w:rPr>
+          <w:b/>
+          <w:sz w:val="24"/>
+          <w:szCs w:val="24"/>
+          <w:lang w:val="ca-ES"/>
+        </w:rPr>
+        <w:t xml:space="preserve"> fàcil</w:t>
+      </w:r>
+      <w:r>
+        <w:rPr>
+          <w:b/>
+          <w:sz w:val="24"/>
+          <w:szCs w:val="24"/>
+          <w:lang w:val="ca-ES"/>
+        </w:rPr>
+        <w:t xml:space="preserve"> de l'aplicació</w:t>
       </w:r>
     </w:p>
     <w:p>
@@ -8477,11 +8549,941 @@
     <w:p>
       <w:pPr>
         <w:rPr>
-          <w:sz w:val="24"/>
-          <w:szCs w:val="24"/>
-          <w:lang w:val="ca-ES"/>
-        </w:rPr>
-      </w:pPr>
+          <w:b/>
+          <w:sz w:val="24"/>
+          <w:szCs w:val="24"/>
+          <w:lang w:val="ca-ES"/>
+        </w:rPr>
+      </w:pPr>
+      <w:r>
+        <w:rPr>
+          <w:b/>
+          <w:sz w:val="24"/>
+          <w:szCs w:val="24"/>
+          <w:lang w:val="ca-ES"/>
+        </w:rPr>
+        <w:t>Introducció</w:t>
+      </w:r>
+    </w:p>
+    <w:p>
+      <w:pPr>
+        <w:rPr>
+          <w:sz w:val="24"/>
+          <w:szCs w:val="24"/>
+          <w:lang w:val="ca-ES"/>
+        </w:rPr>
+      </w:pPr>
+      <w:r>
+        <w:rPr>
+          <w:sz w:val="24"/>
+          <w:szCs w:val="24"/>
+          <w:lang w:val="ca-ES"/>
+        </w:rPr>
+        <w:t xml:space="preserve">L'objectiu d'aquest apartat és explicar com els diferents components de la web interactuen per tal de crear l'aplicació web que es pot trobar desplegada a </w:t>
+      </w:r>
+      <w:proofErr w:type="spellStart"/>
+      <w:r>
+        <w:rPr>
+          <w:sz w:val="24"/>
+          <w:szCs w:val="24"/>
+          <w:lang w:val="ca-ES"/>
+        </w:rPr>
+        <w:t>Heroku</w:t>
+      </w:r>
+      <w:proofErr w:type="spellEnd"/>
+      <w:r>
+        <w:rPr>
+          <w:sz w:val="24"/>
+          <w:szCs w:val="24"/>
+          <w:lang w:val="ca-ES"/>
+        </w:rPr>
+        <w:t>.</w:t>
+      </w:r>
+    </w:p>
+    <w:p>
+      <w:pPr>
+        <w:rPr>
+          <w:sz w:val="24"/>
+          <w:szCs w:val="24"/>
+          <w:lang w:val="ca-ES"/>
+        </w:rPr>
+      </w:pPr>
+      <w:r>
+        <w:rPr>
+          <w:sz w:val="24"/>
+          <w:szCs w:val="24"/>
+          <w:lang w:val="ca-ES"/>
+        </w:rPr>
+        <w:t xml:space="preserve">Com a recolzament a </w:t>
+      </w:r>
+      <w:r>
+        <w:rPr>
+          <w:sz w:val="24"/>
+          <w:szCs w:val="24"/>
+          <w:lang w:val="ca-ES"/>
+        </w:rPr>
+        <w:t>les explicacions</w:t>
+      </w:r>
+      <w:r>
+        <w:rPr>
+          <w:sz w:val="24"/>
+          <w:szCs w:val="24"/>
+          <w:lang w:val="ca-ES"/>
+        </w:rPr>
+        <w:t xml:space="preserve"> que </w:t>
+      </w:r>
+      <w:r>
+        <w:rPr>
+          <w:sz w:val="24"/>
+          <w:szCs w:val="24"/>
+          <w:lang w:val="ca-ES"/>
+        </w:rPr>
+        <w:t>s'oferiran</w:t>
+      </w:r>
+      <w:r>
+        <w:rPr>
+          <w:sz w:val="24"/>
+          <w:szCs w:val="24"/>
+          <w:lang w:val="ca-ES"/>
+        </w:rPr>
+        <w:t xml:space="preserve">, la figura [] mostra un diagrama amb els components principals de l'aplicació, com interactuen entre ells i els principals formats de dades que intercanvien. </w:t>
+      </w:r>
+    </w:p>
+    <w:p>
+      <w:pPr>
+        <w:rPr>
+          <w:b/>
+          <w:sz w:val="24"/>
+          <w:szCs w:val="24"/>
+          <w:lang w:val="ca-ES"/>
+        </w:rPr>
+      </w:pPr>
+      <w:r>
+        <w:rPr>
+          <w:sz w:val="24"/>
+          <w:szCs w:val="24"/>
+          <w:lang w:val="ca-ES"/>
+        </w:rPr>
+        <w:br/>
+      </w:r>
+      <w:r>
+        <w:rPr>
+          <w:b/>
+          <w:sz w:val="24"/>
+          <w:szCs w:val="24"/>
+          <w:lang w:val="ca-ES"/>
+        </w:rPr>
+        <w:t>Creació del servidor</w:t>
+      </w:r>
+    </w:p>
+    <w:p>
+      <w:pPr>
+        <w:rPr>
+          <w:sz w:val="24"/>
+          <w:szCs w:val="24"/>
+          <w:lang w:val="ca-ES"/>
+        </w:rPr>
+      </w:pPr>
+      <w:r>
+        <w:rPr>
+          <w:sz w:val="24"/>
+          <w:szCs w:val="24"/>
+          <w:lang w:val="ca-ES"/>
+        </w:rPr>
+        <w:t xml:space="preserve">L'aplicació comença a funcionar quan aquesta és executada en els servidors al núvol de </w:t>
+      </w:r>
+      <w:proofErr w:type="spellStart"/>
+      <w:r>
+        <w:rPr>
+          <w:sz w:val="24"/>
+          <w:szCs w:val="24"/>
+          <w:lang w:val="ca-ES"/>
+        </w:rPr>
+        <w:t>Heroku</w:t>
+      </w:r>
+      <w:proofErr w:type="spellEnd"/>
+      <w:r>
+        <w:rPr>
+          <w:sz w:val="24"/>
+          <w:szCs w:val="24"/>
+          <w:lang w:val="ca-ES"/>
+        </w:rPr>
+        <w:t>, la plataforma d'hostalatge. Per arrancar el servidor, aquest és configurat mitjançant els fitxers '</w:t>
+      </w:r>
+      <w:proofErr w:type="spellStart"/>
+      <w:r>
+        <w:rPr>
+          <w:sz w:val="24"/>
+          <w:szCs w:val="24"/>
+          <w:lang w:val="ca-ES"/>
+        </w:rPr>
+        <w:t>Procfile</w:t>
+      </w:r>
+      <w:proofErr w:type="spellEnd"/>
+      <w:r>
+        <w:rPr>
+          <w:sz w:val="24"/>
+          <w:szCs w:val="24"/>
+          <w:lang w:val="ca-ES"/>
+        </w:rPr>
+        <w:t>' i '</w:t>
+      </w:r>
+      <w:proofErr w:type="spellStart"/>
+      <w:r>
+        <w:rPr>
+          <w:sz w:val="24"/>
+          <w:szCs w:val="24"/>
+          <w:lang w:val="ca-ES"/>
+        </w:rPr>
+        <w:t>package.json</w:t>
+      </w:r>
+      <w:proofErr w:type="spellEnd"/>
+      <w:r>
+        <w:rPr>
+          <w:sz w:val="24"/>
+          <w:szCs w:val="24"/>
+          <w:lang w:val="ca-ES"/>
+        </w:rPr>
+        <w:t xml:space="preserve">', que s'encarreguen d'assegurar que tots els complements </w:t>
+      </w:r>
+      <w:proofErr w:type="spellStart"/>
+      <w:r>
+        <w:rPr>
+          <w:sz w:val="24"/>
+          <w:szCs w:val="24"/>
+          <w:lang w:val="ca-ES"/>
+        </w:rPr>
+        <w:t>Javascript</w:t>
+      </w:r>
+      <w:proofErr w:type="spellEnd"/>
+      <w:r>
+        <w:rPr>
+          <w:sz w:val="24"/>
+          <w:szCs w:val="24"/>
+          <w:lang w:val="ca-ES"/>
+        </w:rPr>
+        <w:t xml:space="preserve"> necessaris s'instal·lin i s'executi el fitxer '</w:t>
+      </w:r>
+      <w:proofErr w:type="spellStart"/>
+      <w:r>
+        <w:rPr>
+          <w:sz w:val="24"/>
+          <w:szCs w:val="24"/>
+          <w:lang w:val="ca-ES"/>
+        </w:rPr>
+        <w:t>app.js</w:t>
+      </w:r>
+      <w:proofErr w:type="spellEnd"/>
+      <w:r>
+        <w:rPr>
+          <w:sz w:val="24"/>
+          <w:szCs w:val="24"/>
+          <w:lang w:val="ca-ES"/>
+        </w:rPr>
+        <w:t>' que configurarà el servidor.</w:t>
+      </w:r>
+    </w:p>
+    <w:p>
+      <w:pPr>
+        <w:rPr>
+          <w:sz w:val="24"/>
+          <w:szCs w:val="24"/>
+          <w:lang w:val="ca-ES"/>
+        </w:rPr>
+      </w:pPr>
+      <w:r>
+        <w:rPr>
+          <w:sz w:val="24"/>
+          <w:szCs w:val="24"/>
+          <w:lang w:val="ca-ES"/>
+        </w:rPr>
+        <w:lastRenderedPageBreak/>
+        <w:t>Arribats aquest punt, el servidor està preparat per començar a rebre peticions dels usuaris.</w:t>
+      </w:r>
+    </w:p>
+    <w:p>
+      <w:pPr>
+        <w:rPr>
+          <w:b/>
+          <w:sz w:val="24"/>
+          <w:szCs w:val="24"/>
+          <w:lang w:val="ca-ES"/>
+        </w:rPr>
+      </w:pPr>
+      <w:r>
+        <w:rPr>
+          <w:sz w:val="24"/>
+          <w:szCs w:val="24"/>
+          <w:lang w:val="ca-ES"/>
+        </w:rPr>
+        <w:br/>
+      </w:r>
+      <w:r>
+        <w:rPr>
+          <w:b/>
+          <w:sz w:val="24"/>
+          <w:szCs w:val="24"/>
+          <w:lang w:val="ca-ES"/>
+        </w:rPr>
+        <w:t>Accés a una pàgina del domini web</w:t>
+      </w:r>
+    </w:p>
+    <w:p>
+      <w:pPr>
+        <w:rPr>
+          <w:sz w:val="24"/>
+          <w:szCs w:val="24"/>
+          <w:lang w:val="ca-ES"/>
+        </w:rPr>
+      </w:pPr>
+      <w:r>
+        <w:rPr>
+          <w:sz w:val="24"/>
+          <w:szCs w:val="24"/>
+          <w:lang w:val="ca-ES"/>
+        </w:rPr>
+        <w:t xml:space="preserve">Quan un usuari demana carregar la pàgina inicial de la nostre aplicació, una petició </w:t>
+      </w:r>
+      <w:proofErr w:type="spellStart"/>
+      <w:r>
+        <w:rPr>
+          <w:i/>
+          <w:sz w:val="24"/>
+          <w:szCs w:val="24"/>
+          <w:lang w:val="ca-ES"/>
+        </w:rPr>
+        <w:t>http</w:t>
+      </w:r>
+      <w:proofErr w:type="spellEnd"/>
+      <w:r>
+        <w:rPr>
+          <w:i/>
+          <w:sz w:val="24"/>
+          <w:szCs w:val="24"/>
+          <w:lang w:val="ca-ES"/>
+        </w:rPr>
+        <w:t xml:space="preserve"> </w:t>
+      </w:r>
+      <w:r>
+        <w:rPr>
+          <w:sz w:val="24"/>
+          <w:szCs w:val="24"/>
+          <w:lang w:val="ca-ES"/>
+        </w:rPr>
+        <w:t xml:space="preserve">o </w:t>
+      </w:r>
+      <w:proofErr w:type="spellStart"/>
+      <w:r>
+        <w:rPr>
+          <w:i/>
+          <w:sz w:val="24"/>
+          <w:szCs w:val="24"/>
+          <w:lang w:val="ca-ES"/>
+        </w:rPr>
+        <w:t>https</w:t>
+      </w:r>
+      <w:proofErr w:type="spellEnd"/>
+      <w:r>
+        <w:rPr>
+          <w:sz w:val="24"/>
+          <w:szCs w:val="24"/>
+          <w:lang w:val="ca-ES"/>
+        </w:rPr>
+        <w:t xml:space="preserve"> és generada i enviada cap al servidor a través del navegador del client. Quan el servidor la rep, l'avalua i en cas d'èxit, retorna al client els fitxers processats necessaris per tal que el navegador pugui mostrar la pàgina i carregar totes les funcionalitats o interaccions possibles d'aquesta al controlador.</w:t>
+      </w:r>
+    </w:p>
+    <w:p>
+      <w:pPr>
+        <w:rPr>
+          <w:sz w:val="24"/>
+          <w:szCs w:val="24"/>
+          <w:lang w:val="ca-ES"/>
+        </w:rPr>
+      </w:pPr>
+    </w:p>
+    <w:p>
+      <w:pPr>
+        <w:rPr>
+          <w:b/>
+          <w:sz w:val="24"/>
+          <w:szCs w:val="24"/>
+          <w:lang w:val="ca-ES"/>
+        </w:rPr>
+      </w:pPr>
+      <w:r>
+        <w:rPr>
+          <w:b/>
+          <w:sz w:val="24"/>
+          <w:szCs w:val="24"/>
+          <w:lang w:val="ca-ES"/>
+        </w:rPr>
+        <w:t xml:space="preserve">Interacció amb la API de </w:t>
+      </w:r>
+      <w:proofErr w:type="spellStart"/>
+      <w:r>
+        <w:rPr>
+          <w:b/>
+          <w:sz w:val="24"/>
+          <w:szCs w:val="24"/>
+          <w:lang w:val="ca-ES"/>
+        </w:rPr>
+        <w:t>FamilySearch</w:t>
+      </w:r>
+      <w:proofErr w:type="spellEnd"/>
+    </w:p>
+    <w:p>
+      <w:pPr>
+        <w:rPr>
+          <w:sz w:val="24"/>
+          <w:szCs w:val="24"/>
+          <w:lang w:val="ca-ES"/>
+        </w:rPr>
+      </w:pPr>
+      <w:r>
+        <w:rPr>
+          <w:sz w:val="24"/>
+          <w:szCs w:val="24"/>
+          <w:lang w:val="ca-ES"/>
+        </w:rPr>
+        <w:t xml:space="preserve">El moment en que l'usuari </w:t>
+      </w:r>
+      <w:r>
+        <w:rPr>
+          <w:sz w:val="24"/>
+          <w:szCs w:val="24"/>
+          <w:lang w:val="ca-ES"/>
+        </w:rPr>
+        <w:t xml:space="preserve">vol demanar dades provinents de </w:t>
+      </w:r>
+      <w:proofErr w:type="spellStart"/>
+      <w:r>
+        <w:rPr>
+          <w:sz w:val="24"/>
+          <w:szCs w:val="24"/>
+          <w:lang w:val="ca-ES"/>
+        </w:rPr>
+        <w:t>l'API</w:t>
+      </w:r>
+      <w:proofErr w:type="spellEnd"/>
+      <w:r>
+        <w:rPr>
+          <w:sz w:val="24"/>
+          <w:szCs w:val="24"/>
+          <w:lang w:val="ca-ES"/>
+        </w:rPr>
+        <w:t xml:space="preserve"> de </w:t>
+      </w:r>
+      <w:proofErr w:type="spellStart"/>
+      <w:r>
+        <w:rPr>
+          <w:sz w:val="24"/>
+          <w:szCs w:val="24"/>
+          <w:lang w:val="ca-ES"/>
+        </w:rPr>
+        <w:t>FamilySearch</w:t>
+      </w:r>
+      <w:proofErr w:type="spellEnd"/>
+      <w:r>
+        <w:rPr>
+          <w:sz w:val="24"/>
+          <w:szCs w:val="24"/>
+          <w:lang w:val="ca-ES"/>
+        </w:rPr>
+        <w:t xml:space="preserve">, </w:t>
+      </w:r>
+      <w:r>
+        <w:rPr>
+          <w:sz w:val="24"/>
+          <w:szCs w:val="24"/>
+          <w:lang w:val="ca-ES"/>
+        </w:rPr>
+        <w:t xml:space="preserve">aquest </w:t>
+      </w:r>
+      <w:r>
+        <w:rPr>
+          <w:sz w:val="24"/>
+          <w:szCs w:val="24"/>
+          <w:lang w:val="ca-ES"/>
+        </w:rPr>
+        <w:t xml:space="preserve">es veu forçat a interactuar </w:t>
+      </w:r>
+      <w:r>
+        <w:rPr>
+          <w:sz w:val="24"/>
+          <w:szCs w:val="24"/>
+          <w:lang w:val="ca-ES"/>
+        </w:rPr>
+        <w:t>amb un el</w:t>
+      </w:r>
+      <w:r>
+        <w:rPr>
+          <w:sz w:val="24"/>
+          <w:szCs w:val="24"/>
+          <w:lang w:val="ca-ES"/>
+        </w:rPr>
+        <w:t xml:space="preserve">ement </w:t>
+      </w:r>
+      <w:r>
+        <w:rPr>
+          <w:sz w:val="24"/>
+          <w:szCs w:val="24"/>
+          <w:lang w:val="ca-ES"/>
+        </w:rPr>
+        <w:t>HTML del navegador</w:t>
+      </w:r>
+      <w:r>
+        <w:rPr>
+          <w:sz w:val="24"/>
+          <w:szCs w:val="24"/>
+          <w:lang w:val="ca-ES"/>
+        </w:rPr>
+        <w:t>.</w:t>
+      </w:r>
+      <w:r>
+        <w:rPr>
+          <w:sz w:val="24"/>
+          <w:szCs w:val="24"/>
+          <w:lang w:val="ca-ES"/>
+        </w:rPr>
+        <w:t xml:space="preserve"> </w:t>
+      </w:r>
+      <w:r>
+        <w:rPr>
+          <w:sz w:val="24"/>
+          <w:szCs w:val="24"/>
+          <w:lang w:val="ca-ES"/>
+        </w:rPr>
+        <w:t>Per exemple</w:t>
+      </w:r>
+      <w:r>
+        <w:rPr>
+          <w:sz w:val="24"/>
+          <w:szCs w:val="24"/>
+          <w:lang w:val="ca-ES"/>
+        </w:rPr>
+        <w:t xml:space="preserve">, </w:t>
+      </w:r>
+      <w:r>
+        <w:rPr>
+          <w:sz w:val="24"/>
+          <w:szCs w:val="24"/>
+          <w:lang w:val="ca-ES"/>
+        </w:rPr>
+        <w:t xml:space="preserve">el botó de cerca de </w:t>
+      </w:r>
+      <w:r>
+        <w:rPr>
+          <w:sz w:val="24"/>
+          <w:szCs w:val="24"/>
+          <w:lang w:val="ca-ES"/>
+        </w:rPr>
+        <w:t>la funcionalitat</w:t>
+      </w:r>
+      <w:r>
+        <w:rPr>
+          <w:sz w:val="24"/>
+          <w:szCs w:val="24"/>
+          <w:lang w:val="ca-ES"/>
+        </w:rPr>
+        <w:t xml:space="preserve"> d'</w:t>
+      </w:r>
+      <w:r>
+        <w:rPr>
+          <w:sz w:val="24"/>
+          <w:szCs w:val="24"/>
+          <w:lang w:val="ca-ES"/>
+        </w:rPr>
+        <w:t>evolució tem</w:t>
+      </w:r>
+      <w:r>
+        <w:rPr>
+          <w:sz w:val="24"/>
+          <w:szCs w:val="24"/>
+          <w:lang w:val="ca-ES"/>
+        </w:rPr>
+        <w:t>poral d'esdeveniments.</w:t>
+      </w:r>
+    </w:p>
+    <w:p>
+      <w:pPr>
+        <w:rPr>
+          <w:sz w:val="24"/>
+          <w:szCs w:val="24"/>
+          <w:lang w:val="ca-ES"/>
+        </w:rPr>
+      </w:pPr>
+      <w:r>
+        <w:rPr>
+          <w:sz w:val="24"/>
+          <w:szCs w:val="24"/>
+          <w:lang w:val="ca-ES"/>
+        </w:rPr>
+        <w:t xml:space="preserve">Quan el controlador </w:t>
+      </w:r>
+      <w:r>
+        <w:rPr>
+          <w:sz w:val="24"/>
+          <w:szCs w:val="24"/>
+          <w:lang w:val="ca-ES"/>
+        </w:rPr>
+        <w:t>detecta que el botó de cerca ha estat activat, captura l'esdeveniment i</w:t>
+      </w:r>
+      <w:r>
+        <w:rPr>
+          <w:sz w:val="24"/>
+          <w:szCs w:val="24"/>
+          <w:lang w:val="ca-ES"/>
+        </w:rPr>
+        <w:t xml:space="preserve"> avalua</w:t>
+      </w:r>
+      <w:r>
+        <w:rPr>
+          <w:sz w:val="24"/>
+          <w:szCs w:val="24"/>
+          <w:lang w:val="ca-ES"/>
+        </w:rPr>
+        <w:t xml:space="preserve"> la petició.</w:t>
+      </w:r>
+      <w:r>
+        <w:rPr>
+          <w:sz w:val="24"/>
+          <w:szCs w:val="24"/>
+          <w:lang w:val="ca-ES"/>
+        </w:rPr>
+        <w:t xml:space="preserve"> </w:t>
+      </w:r>
+      <w:r>
+        <w:rPr>
+          <w:sz w:val="24"/>
+          <w:szCs w:val="24"/>
+          <w:lang w:val="ca-ES"/>
+        </w:rPr>
+        <w:t>E</w:t>
+      </w:r>
+      <w:r>
+        <w:rPr>
+          <w:sz w:val="24"/>
+          <w:szCs w:val="24"/>
+          <w:lang w:val="ca-ES"/>
+        </w:rPr>
+        <w:t>n cas de que no hi hagi cap problema</w:t>
+      </w:r>
+      <w:r>
+        <w:rPr>
+          <w:sz w:val="24"/>
+          <w:szCs w:val="24"/>
+          <w:lang w:val="ca-ES"/>
+        </w:rPr>
+        <w:t>,</w:t>
+      </w:r>
+      <w:r>
+        <w:rPr>
+          <w:sz w:val="24"/>
+          <w:szCs w:val="24"/>
+          <w:lang w:val="ca-ES"/>
+        </w:rPr>
+        <w:t xml:space="preserve"> aquest fa una crida asíncrona al SDK de </w:t>
+      </w:r>
+      <w:proofErr w:type="spellStart"/>
+      <w:r>
+        <w:rPr>
+          <w:sz w:val="24"/>
+          <w:szCs w:val="24"/>
+          <w:lang w:val="ca-ES"/>
+        </w:rPr>
+        <w:t>FamilySearch</w:t>
+      </w:r>
+      <w:proofErr w:type="spellEnd"/>
+      <w:r>
+        <w:rPr>
+          <w:sz w:val="24"/>
+          <w:szCs w:val="24"/>
+          <w:lang w:val="ca-ES"/>
+        </w:rPr>
+        <w:t xml:space="preserve"> i n'espera la resposta.</w:t>
+      </w:r>
+    </w:p>
+    <w:p>
+      <w:pPr>
+        <w:rPr>
+          <w:sz w:val="24"/>
+          <w:szCs w:val="24"/>
+          <w:lang w:val="ca-ES"/>
+        </w:rPr>
+      </w:pPr>
+      <w:r>
+        <w:rPr>
+          <w:sz w:val="24"/>
+          <w:szCs w:val="24"/>
+          <w:lang w:val="ca-ES"/>
+        </w:rPr>
+        <w:t xml:space="preserve">De forma transparent a l'aplicació, el SDK es comunica amb la API de </w:t>
+      </w:r>
+      <w:proofErr w:type="spellStart"/>
+      <w:r>
+        <w:rPr>
+          <w:sz w:val="24"/>
+          <w:szCs w:val="24"/>
+          <w:lang w:val="ca-ES"/>
+        </w:rPr>
+        <w:t>FamilySearch</w:t>
+      </w:r>
+      <w:proofErr w:type="spellEnd"/>
+      <w:r>
+        <w:rPr>
+          <w:sz w:val="24"/>
+          <w:szCs w:val="24"/>
+          <w:lang w:val="ca-ES"/>
+        </w:rPr>
+        <w:t xml:space="preserve"> i si </w:t>
+      </w:r>
+      <w:r>
+        <w:rPr>
+          <w:sz w:val="24"/>
+          <w:szCs w:val="24"/>
+          <w:lang w:val="ca-ES"/>
+        </w:rPr>
+        <w:t>hi ha cap problema en la comunicació i la petició es vàlida,</w:t>
+      </w:r>
+      <w:r>
+        <w:rPr>
+          <w:sz w:val="24"/>
+          <w:szCs w:val="24"/>
+          <w:lang w:val="ca-ES"/>
+        </w:rPr>
+        <w:t xml:space="preserve"> aquesta </w:t>
+      </w:r>
+      <w:r>
+        <w:rPr>
+          <w:sz w:val="24"/>
+          <w:szCs w:val="24"/>
+          <w:lang w:val="ca-ES"/>
+        </w:rPr>
+        <w:t>r</w:t>
+      </w:r>
+      <w:r>
+        <w:rPr>
+          <w:sz w:val="24"/>
+          <w:szCs w:val="24"/>
+          <w:lang w:val="ca-ES"/>
+        </w:rPr>
+        <w:t xml:space="preserve">etorna les dades demanades en format XML o JSON. Posteriorment, el SDK transforma la resposta de la API en un objecte </w:t>
+      </w:r>
+      <w:proofErr w:type="spellStart"/>
+      <w:r>
+        <w:rPr>
+          <w:sz w:val="24"/>
+          <w:szCs w:val="24"/>
+          <w:lang w:val="ca-ES"/>
+        </w:rPr>
+        <w:t>Javascript</w:t>
+      </w:r>
+      <w:proofErr w:type="spellEnd"/>
+      <w:r>
+        <w:rPr>
+          <w:sz w:val="24"/>
+          <w:szCs w:val="24"/>
+          <w:lang w:val="ca-ES"/>
+        </w:rPr>
+        <w:t xml:space="preserve"> amb funcions de conveniència </w:t>
+      </w:r>
+      <w:r>
+        <w:rPr>
+          <w:sz w:val="24"/>
+          <w:szCs w:val="24"/>
+          <w:lang w:val="ca-ES"/>
+        </w:rPr>
+        <w:t>que facilitaran l'accés a les dades</w:t>
+      </w:r>
+      <w:r>
+        <w:rPr>
+          <w:sz w:val="24"/>
+          <w:szCs w:val="24"/>
+          <w:lang w:val="ca-ES"/>
+        </w:rPr>
+        <w:t xml:space="preserve"> i el retorna al controlador.</w:t>
+      </w:r>
+    </w:p>
+    <w:p>
+      <w:pPr>
+        <w:rPr>
+          <w:sz w:val="24"/>
+          <w:szCs w:val="24"/>
+          <w:lang w:val="ca-ES"/>
+        </w:rPr>
+      </w:pPr>
+      <w:r>
+        <w:rPr>
+          <w:sz w:val="24"/>
+          <w:szCs w:val="24"/>
+          <w:lang w:val="ca-ES"/>
+        </w:rPr>
+        <w:t>En el moment que el SDK retorna l'objecte, la promesa pendent de resolució que havia creat el controlador és resolta i l'objecte retornat pel SDK passa a ser accessible. El controlador processa i transforma les dades contingudes a l'objecte i un cop finalitzades les operacions necessàries, modifica la vista del client introduint els canvis pertinents en aquesta.</w:t>
+      </w:r>
+    </w:p>
+    <w:p>
+      <w:pPr>
+        <w:rPr>
+          <w:b/>
+          <w:sz w:val="24"/>
+          <w:szCs w:val="24"/>
+          <w:lang w:val="ca-ES"/>
+        </w:rPr>
+      </w:pPr>
+      <w:r>
+        <w:rPr>
+          <w:sz w:val="24"/>
+          <w:szCs w:val="24"/>
+          <w:lang w:val="ca-ES"/>
+        </w:rPr>
+        <w:br/>
+      </w:r>
+      <w:r>
+        <w:rPr>
+          <w:b/>
+          <w:sz w:val="24"/>
+          <w:szCs w:val="24"/>
+          <w:lang w:val="ca-ES"/>
+        </w:rPr>
+        <w:t>Interacció amb elements HTML estàndard controlats pel controlador</w:t>
+      </w:r>
+    </w:p>
+    <w:p>
+      <w:pPr>
+        <w:rPr>
+          <w:sz w:val="24"/>
+          <w:szCs w:val="24"/>
+          <w:lang w:val="ca-ES"/>
+        </w:rPr>
+      </w:pPr>
+      <w:r>
+        <w:rPr>
+          <w:sz w:val="24"/>
+          <w:szCs w:val="24"/>
+          <w:lang w:val="ca-ES"/>
+        </w:rPr>
+        <w:t xml:space="preserve"> </w:t>
+      </w:r>
+      <w:r>
+        <w:rPr>
+          <w:sz w:val="24"/>
+          <w:szCs w:val="24"/>
+          <w:lang w:val="ca-ES"/>
+        </w:rPr>
+        <w:t>Quan els usuaris interactuen amb elements bàsics del HTML, per exemple, quan interactuen amb les caixes que poden expandir-se o contraure's i contenen camps de formulari en les funcionalitats implementades del cercador o evolució geogràfica de cognoms, la resposta per part del controlador és bastant simple.</w:t>
+      </w:r>
+    </w:p>
+    <w:p>
+      <w:pPr>
+        <w:rPr>
+          <w:sz w:val="24"/>
+          <w:szCs w:val="24"/>
+          <w:lang w:val="ca-ES"/>
+        </w:rPr>
+      </w:pPr>
+      <w:r>
+        <w:rPr>
+          <w:sz w:val="24"/>
+          <w:szCs w:val="24"/>
+          <w:lang w:val="ca-ES"/>
+        </w:rPr>
+        <w:t xml:space="preserve">El moment en que el controlador detecta que s'ha interactuat amb algun dels elements als que escolta, captura l'esdeveniment, avalua com s'ha de procedir segons </w:t>
+      </w:r>
+      <w:r>
+        <w:rPr>
+          <w:sz w:val="24"/>
+          <w:szCs w:val="24"/>
+          <w:lang w:val="ca-ES"/>
+        </w:rPr>
+        <w:lastRenderedPageBreak/>
+        <w:t>el context de l'acció, en aquest cas, plegar o desplegar contingut d'un formulari, i realitza de forma immediata els canvis al navegador.</w:t>
+      </w:r>
+    </w:p>
+    <w:p>
+      <w:pPr>
+        <w:rPr>
+          <w:sz w:val="24"/>
+          <w:szCs w:val="24"/>
+          <w:lang w:val="ca-ES"/>
+        </w:rPr>
+      </w:pPr>
+    </w:p>
+    <w:p>
+      <w:pPr>
+        <w:rPr>
+          <w:b/>
+          <w:sz w:val="24"/>
+          <w:szCs w:val="24"/>
+          <w:lang w:val="ca-ES"/>
+        </w:rPr>
+      </w:pPr>
+      <w:r>
+        <w:rPr>
+          <w:b/>
+          <w:sz w:val="24"/>
+          <w:szCs w:val="24"/>
+          <w:lang w:val="ca-ES"/>
+        </w:rPr>
+        <w:t>Conclusió</w:t>
+      </w:r>
+    </w:p>
+    <w:p>
+      <w:pPr>
+        <w:rPr>
+          <w:sz w:val="24"/>
+          <w:szCs w:val="24"/>
+          <w:lang w:val="ca-ES"/>
+        </w:rPr>
+      </w:pPr>
+      <w:r>
+        <w:rPr>
+          <w:sz w:val="24"/>
+          <w:szCs w:val="24"/>
+          <w:lang w:val="ca-ES"/>
+        </w:rPr>
+        <w:t>Els cassos d'ús que s'han cobert en els apartats anteriors són relativ</w:t>
+      </w:r>
+      <w:r>
+        <w:rPr>
+          <w:sz w:val="24"/>
+          <w:szCs w:val="24"/>
+          <w:lang w:val="ca-ES"/>
+        </w:rPr>
+        <w:t xml:space="preserve">ament simples, però són una mostra representativa del conjunt d'accions </w:t>
+      </w:r>
+      <w:r>
+        <w:rPr>
+          <w:sz w:val="24"/>
+          <w:szCs w:val="24"/>
+          <w:lang w:val="ca-ES"/>
+        </w:rPr>
+        <w:t xml:space="preserve">diferents </w:t>
+      </w:r>
+      <w:r>
+        <w:rPr>
+          <w:sz w:val="24"/>
+          <w:szCs w:val="24"/>
+          <w:lang w:val="ca-ES"/>
+        </w:rPr>
+        <w:t xml:space="preserve">a les que l'aplicació pot haver de fer front. </w:t>
+      </w:r>
+    </w:p>
+    <w:p>
+      <w:pPr>
+        <w:rPr>
+          <w:sz w:val="24"/>
+          <w:szCs w:val="24"/>
+          <w:lang w:val="ca-ES"/>
+        </w:rPr>
+      </w:pPr>
+      <w:r>
+        <w:rPr>
+          <w:sz w:val="24"/>
+          <w:szCs w:val="24"/>
+          <w:lang w:val="ca-ES"/>
+        </w:rPr>
+        <w:t>Esperem que aquesta secció hagi servit per il·lustrar el funcionament general de la web i com els diferents components interactuen entre ells.</w:t>
+      </w:r>
     </w:p>
     <w:p>
       <w:pPr>

</xml_diff>

<commit_message>
section 10 completed in latex
</commit_message>
<xml_diff>
--- a/_memoria/10_Introducció a l'Aplicació Web/introduccio_aplicacio_web.docx
+++ b/_memoria/10_Introducció a l'Aplicació Web/introduccio_aplicacio_web.docx
@@ -12441,7 +12441,23 @@
           <w:szCs w:val="24"/>
           <w:lang w:val="ca-ES"/>
         </w:rPr>
-        <w:t xml:space="preserve"> en fitxer separats i són carregats a cada pàgina segons si volem mostrar-los o no. Recordem que la tecnologia utilitzada</w:t>
+        <w:t xml:space="preserve"> en fitxer</w:t>
+      </w:r>
+      <w:r>
+        <w:rPr>
+          <w:sz w:val="24"/>
+          <w:szCs w:val="24"/>
+          <w:lang w:val="ca-ES"/>
+        </w:rPr>
+        <w:t>s</w:t>
+      </w:r>
+      <w:r>
+        <w:rPr>
+          <w:sz w:val="24"/>
+          <w:szCs w:val="24"/>
+          <w:lang w:val="ca-ES"/>
+        </w:rPr>
+        <w:t xml:space="preserve"> separats i són carregats a cada pàgina segons si volem mostrar-los o no. Recordem que la tecnologia utilitzada</w:t>
       </w:r>
       <w:r>
         <w:rPr>
@@ -12851,25 +12867,33 @@
           <w:lang w:val="ca-ES"/>
         </w:rPr>
         <w:br/>
-        <w:t>Les etiquetes {{&gt; `</w:t>
-      </w:r>
-      <w:proofErr w:type="spellStart"/>
-      <w:r>
-        <w:rPr>
-          <w:sz w:val="24"/>
-          <w:szCs w:val="24"/>
-          <w:lang w:val="ca-ES"/>
-        </w:rPr>
-        <w:t>fileName</w:t>
-      </w:r>
-      <w:proofErr w:type="spellEnd"/>
-      <w:r>
-        <w:rPr>
-          <w:sz w:val="24"/>
-          <w:szCs w:val="24"/>
-          <w:lang w:val="ca-ES"/>
-        </w:rPr>
-        <w:t>' }}</w:t>
+        <w:t xml:space="preserve">Les etiquetes {{&gt; </w:t>
+      </w:r>
+      <w:proofErr w:type="spellStart"/>
+      <w:r>
+        <w:rPr>
+          <w:sz w:val="24"/>
+          <w:szCs w:val="24"/>
+          <w:lang w:val="ca-ES"/>
+        </w:rPr>
+        <w:t>f</w:t>
+      </w:r>
+      <w:r>
+        <w:rPr>
+          <w:sz w:val="24"/>
+          <w:szCs w:val="24"/>
+          <w:lang w:val="ca-ES"/>
+        </w:rPr>
+        <w:t>ileName</w:t>
+      </w:r>
+      <w:proofErr w:type="spellEnd"/>
+      <w:r>
+        <w:rPr>
+          <w:sz w:val="24"/>
+          <w:szCs w:val="24"/>
+          <w:lang w:val="ca-ES"/>
+        </w:rPr>
+        <w:t xml:space="preserve"> }}</w:t>
       </w:r>
       <w:r>
         <w:rPr>
@@ -12901,15 +12925,39 @@
           <w:szCs w:val="24"/>
           <w:lang w:val="ca-ES"/>
         </w:rPr>
-        <w:t>, el codi HTML del fitxer `</w:t>
-      </w:r>
-      <w:r>
-        <w:rPr>
-          <w:sz w:val="24"/>
-          <w:szCs w:val="24"/>
-          <w:lang w:val="ca-ES"/>
-        </w:rPr>
-        <w:t xml:space="preserve">fileName.html'. </w:t>
+        <w:t xml:space="preserve">, el codi HTML del </w:t>
+      </w:r>
+      <w:r>
+        <w:rPr>
+          <w:sz w:val="24"/>
+          <w:szCs w:val="24"/>
+          <w:lang w:val="ca-ES"/>
+        </w:rPr>
+        <w:t>fitxer</w:t>
+      </w:r>
+      <w:r>
+        <w:rPr>
+          <w:sz w:val="24"/>
+          <w:szCs w:val="24"/>
+          <w:lang w:val="ca-ES"/>
+        </w:rPr>
+        <w:t xml:space="preserve"> </w:t>
+      </w:r>
+      <w:r>
+        <w:rPr>
+          <w:sz w:val="24"/>
+          <w:szCs w:val="24"/>
+          <w:lang w:val="ca-ES"/>
+        </w:rPr>
+        <w:t>fileName.html</w:t>
+      </w:r>
+      <w:r>
+        <w:rPr>
+          <w:sz w:val="24"/>
+          <w:szCs w:val="24"/>
+          <w:lang w:val="ca-ES"/>
+        </w:rPr>
+        <w:t xml:space="preserve">. </w:t>
       </w:r>
     </w:p>
     <w:p>
@@ -12942,7 +12990,39 @@
           <w:szCs w:val="24"/>
           <w:lang w:val="ca-ES"/>
         </w:rPr>
-        <w:t xml:space="preserve">a cada una de les pàgines. Per exemple, l'esquelet de la pàgina d'identificació es diferencia de la resta en que no s'inclouen els </w:t>
+        <w:t>a cada una de les pàgines. Per exemple, l'esquelet de la pàgina d'identificació</w:t>
+      </w:r>
+      <w:r>
+        <w:rPr>
+          <w:sz w:val="24"/>
+          <w:szCs w:val="24"/>
+          <w:lang w:val="ca-ES"/>
+        </w:rPr>
+        <w:t>,</w:t>
+      </w:r>
+      <w:r>
+        <w:rPr>
+          <w:sz w:val="24"/>
+          <w:szCs w:val="24"/>
+          <w:lang w:val="ca-ES"/>
+        </w:rPr>
+        <w:t xml:space="preserve"> es diferencia de la resta en </w:t>
+      </w:r>
+      <w:r>
+        <w:rPr>
+          <w:sz w:val="24"/>
+          <w:szCs w:val="24"/>
+          <w:lang w:val="ca-ES"/>
+        </w:rPr>
+        <w:t>el fet que</w:t>
+      </w:r>
+      <w:r>
+        <w:rPr>
+          <w:sz w:val="24"/>
+          <w:szCs w:val="24"/>
+          <w:lang w:val="ca-ES"/>
+        </w:rPr>
+        <w:t xml:space="preserve"> no s'inclouen els </w:t>
       </w:r>
       <w:r>
         <w:rPr>
@@ -13169,7 +13249,23 @@
           <w:szCs w:val="24"/>
           <w:lang w:val="ca-ES"/>
         </w:rPr>
-        <w:t xml:space="preserve">d'aqueta forma s'evita carregar tots els controladors a totes les pàgines, si aquests no han de ser utilitzats. </w:t>
+        <w:t>d'aque</w:t>
+      </w:r>
+      <w:r>
+        <w:rPr>
+          <w:sz w:val="24"/>
+          <w:szCs w:val="24"/>
+          <w:lang w:val="ca-ES"/>
+        </w:rPr>
+        <w:t>s</w:t>
+      </w:r>
+      <w:r>
+        <w:rPr>
+          <w:sz w:val="24"/>
+          <w:szCs w:val="24"/>
+          <w:lang w:val="ca-ES"/>
+        </w:rPr>
+        <w:t xml:space="preserve">ta forma s'evita carregar tots els controladors a totes les pàgines, si aquests no han de ser utilitzats. </w:t>
       </w:r>
     </w:p>
     <w:p>
@@ -13215,7 +13311,16 @@
           <w:szCs w:val="24"/>
           <w:lang w:val="ca-ES"/>
         </w:rPr>
-        <w:t>: Configuració de la web</w:t>
+        <w:t>: Configuració d</w:t>
+      </w:r>
+      <w:r>
+        <w:rPr>
+          <w:b/>
+          <w:sz w:val="24"/>
+          <w:szCs w:val="24"/>
+          <w:lang w:val="ca-ES"/>
+        </w:rPr>
+        <w:t>e la pàgina</w:t>
       </w:r>
     </w:p>
     <w:p>
@@ -13249,7 +13354,23 @@
           <w:szCs w:val="24"/>
           <w:lang w:val="ca-ES"/>
         </w:rPr>
-        <w:t>Les línees de codi més interessant</w:t>
+        <w:t xml:space="preserve">Les </w:t>
+      </w:r>
+      <w:r>
+        <w:rPr>
+          <w:sz w:val="24"/>
+          <w:szCs w:val="24"/>
+          <w:lang w:val="ca-ES"/>
+        </w:rPr>
+        <w:t>línies</w:t>
+      </w:r>
+      <w:r>
+        <w:rPr>
+          <w:sz w:val="24"/>
+          <w:szCs w:val="24"/>
+          <w:lang w:val="ca-ES"/>
+        </w:rPr>
+        <w:t xml:space="preserve"> de codi més interessant</w:t>
       </w:r>
       <w:r>
         <w:rPr>
@@ -13291,7 +13412,23 @@
           <w:szCs w:val="24"/>
           <w:lang w:val="ca-ES"/>
         </w:rPr>
-        <w:t xml:space="preserve">' del dispositiu perquè </w:t>
+        <w:t>' del dispositiu</w:t>
+      </w:r>
+      <w:r>
+        <w:rPr>
+          <w:sz w:val="24"/>
+          <w:szCs w:val="24"/>
+          <w:lang w:val="ca-ES"/>
+        </w:rPr>
+        <w:t>,</w:t>
+      </w:r>
+      <w:r>
+        <w:rPr>
+          <w:sz w:val="24"/>
+          <w:szCs w:val="24"/>
+          <w:lang w:val="ca-ES"/>
+        </w:rPr>
+        <w:t xml:space="preserve"> perquè </w:t>
       </w:r>
       <w:r>
         <w:rPr>
@@ -13315,7 +13452,15 @@
           <w:szCs w:val="24"/>
           <w:lang w:val="ca-ES"/>
         </w:rPr>
-        <w:t>la codificació en que es troben els caràcters</w:t>
+        <w:t>la codificació en què</w:t>
+      </w:r>
+      <w:r>
+        <w:rPr>
+          <w:sz w:val="24"/>
+          <w:szCs w:val="24"/>
+          <w:lang w:val="ca-ES"/>
+        </w:rPr>
+        <w:t xml:space="preserve"> es troben els caràcters</w:t>
       </w:r>
       <w:r>
         <w:rPr>
@@ -14195,7 +14340,55 @@
           <w:szCs w:val="24"/>
           <w:lang w:val="ca-ES"/>
         </w:rPr>
-        <w:t>icona de l'aplicació que és mostrarà nomes en dispositius d'escriptori i el nom de l'aplicació web.</w:t>
+        <w:t xml:space="preserve">icona de l'aplicació que </w:t>
+      </w:r>
+      <w:r>
+        <w:rPr>
+          <w:sz w:val="24"/>
+          <w:szCs w:val="24"/>
+          <w:lang w:val="ca-ES"/>
+        </w:rPr>
+        <w:t>e</w:t>
+      </w:r>
+      <w:r>
+        <w:rPr>
+          <w:sz w:val="24"/>
+          <w:szCs w:val="24"/>
+          <w:lang w:val="ca-ES"/>
+        </w:rPr>
+        <w:t xml:space="preserve">s </w:t>
+      </w:r>
+      <w:r>
+        <w:rPr>
+          <w:sz w:val="24"/>
+          <w:szCs w:val="24"/>
+          <w:lang w:val="ca-ES"/>
+        </w:rPr>
+        <w:t>mostra</w:t>
+      </w:r>
+      <w:r>
+        <w:rPr>
+          <w:sz w:val="24"/>
+          <w:szCs w:val="24"/>
+          <w:lang w:val="ca-ES"/>
+        </w:rPr>
+        <w:t xml:space="preserve"> </w:t>
+      </w:r>
+      <w:r>
+        <w:rPr>
+          <w:sz w:val="24"/>
+          <w:szCs w:val="24"/>
+          <w:lang w:val="ca-ES"/>
+        </w:rPr>
+        <w:t>només</w:t>
+      </w:r>
+      <w:r>
+        <w:rPr>
+          <w:sz w:val="24"/>
+          <w:szCs w:val="24"/>
+          <w:lang w:val="ca-ES"/>
+        </w:rPr>
+        <w:t xml:space="preserve"> en dispositius d'escriptori i el nom de l'aplicació web.</w:t>
       </w:r>
     </w:p>
     <w:p>
@@ -14212,7 +14405,23 @@
           <w:szCs w:val="24"/>
           <w:lang w:val="ca-ES"/>
         </w:rPr>
-        <w:t xml:space="preserve">La capçalera adaptativa de Bootstrap per la barra de navegació, s'invoca mitjançant la classe </w:t>
+        <w:t>La capçalera adaptativa de Bootstrap</w:t>
+      </w:r>
+      <w:r>
+        <w:rPr>
+          <w:sz w:val="24"/>
+          <w:szCs w:val="24"/>
+          <w:lang w:val="ca-ES"/>
+        </w:rPr>
+        <w:t>,</w:t>
+      </w:r>
+      <w:r>
+        <w:rPr>
+          <w:sz w:val="24"/>
+          <w:szCs w:val="24"/>
+          <w:lang w:val="ca-ES"/>
+        </w:rPr>
+        <w:t xml:space="preserve"> per la barra de navegació, s'invoca mitjançant la classe </w:t>
       </w:r>
       <w:proofErr w:type="spellStart"/>
       <w:r>
@@ -14679,7 +14888,23 @@
           <w:szCs w:val="24"/>
           <w:lang w:val="ca-ES"/>
         </w:rPr>
-        <w:t xml:space="preserve"> s'encarrega de generar els enllaços a les diferent s</w:t>
+        <w:t xml:space="preserve"> s'encarrega de generar els enllaços a les diferent</w:t>
+      </w:r>
+      <w:r>
+        <w:rPr>
+          <w:sz w:val="24"/>
+          <w:szCs w:val="24"/>
+          <w:lang w:val="ca-ES"/>
+        </w:rPr>
+        <w:t>s</w:t>
+      </w:r>
+      <w:r>
+        <w:rPr>
+          <w:sz w:val="24"/>
+          <w:szCs w:val="24"/>
+          <w:lang w:val="ca-ES"/>
+        </w:rPr>
+        <w:t xml:space="preserve"> s</w:t>
       </w:r>
       <w:r>
         <w:rPr>
@@ -14790,27 +15015,93 @@
           <w:szCs w:val="24"/>
           <w:lang w:val="ca-ES"/>
         </w:rPr>
-        <w:t xml:space="preserve">, </w:t>
-      </w:r>
-      <w:r>
-        <w:rPr>
-          <w:sz w:val="24"/>
-          <w:szCs w:val="24"/>
-          <w:lang w:val="ca-ES"/>
-        </w:rPr>
-        <w:t xml:space="preserve">es decideix si aquesta enllaç ha d'aparèixer per l'esquerra o dreta de la barra de navegació, segons si el contenidor pare dels enllaços, conté la classe </w:t>
-      </w:r>
-      <w:proofErr w:type="spellStart"/>
-      <w:r>
-        <w:rPr>
-          <w:i/>
-          <w:sz w:val="24"/>
-          <w:szCs w:val="24"/>
-          <w:lang w:val="ca-ES"/>
-        </w:rPr>
-        <w:t>navbar-right</w:t>
-      </w:r>
-      <w:proofErr w:type="spellEnd"/>
+        <w:t>.</w:t>
+      </w:r>
+      <w:r>
+        <w:rPr>
+          <w:i/>
+          <w:sz w:val="24"/>
+          <w:szCs w:val="24"/>
+          <w:lang w:val="ca-ES"/>
+        </w:rPr>
+        <w:t xml:space="preserve"> </w:t>
+      </w:r>
+      <w:r>
+        <w:rPr>
+          <w:sz w:val="24"/>
+          <w:szCs w:val="24"/>
+          <w:lang w:val="ca-ES"/>
+        </w:rPr>
+        <w:t>Per decidir si un enllaç</w:t>
+      </w:r>
+      <w:r>
+        <w:rPr>
+          <w:sz w:val="24"/>
+          <w:szCs w:val="24"/>
+          <w:lang w:val="ca-ES"/>
+        </w:rPr>
+        <w:t xml:space="preserve"> ha d'aparèixer per l'esquerra o dreta de la barra de navegació, </w:t>
+      </w:r>
+      <w:r>
+        <w:rPr>
+          <w:sz w:val="24"/>
+          <w:szCs w:val="24"/>
+          <w:lang w:val="ca-ES"/>
+        </w:rPr>
+        <w:t xml:space="preserve">es mira la </w:t>
+      </w:r>
+      <w:r>
+        <w:rPr>
+          <w:sz w:val="24"/>
+          <w:szCs w:val="24"/>
+          <w:lang w:val="ca-ES"/>
+        </w:rPr>
+        <w:t>inclusió</w:t>
+      </w:r>
+      <w:r>
+        <w:rPr>
+          <w:sz w:val="24"/>
+          <w:szCs w:val="24"/>
+          <w:lang w:val="ca-ES"/>
+        </w:rPr>
+        <w:t xml:space="preserve"> de</w:t>
+      </w:r>
+      <w:r>
+        <w:rPr>
+          <w:sz w:val="24"/>
+          <w:szCs w:val="24"/>
+          <w:lang w:val="ca-ES"/>
+        </w:rPr>
+        <w:t xml:space="preserve"> la classe </w:t>
+      </w:r>
+      <w:proofErr w:type="spellStart"/>
+      <w:r>
+        <w:rPr>
+          <w:i/>
+          <w:sz w:val="24"/>
+          <w:szCs w:val="24"/>
+          <w:lang w:val="ca-ES"/>
+        </w:rPr>
+        <w:t>navbar-righ</w:t>
+      </w:r>
+      <w:proofErr w:type="spellEnd"/>
+      <w:r>
+        <w:rPr>
+          <w:i/>
+          <w:sz w:val="24"/>
+          <w:szCs w:val="24"/>
+          <w:lang w:val="ca-ES"/>
+        </w:rPr>
+        <w:t xml:space="preserve"> </w:t>
+      </w:r>
+      <w:r>
+        <w:rPr>
+          <w:sz w:val="24"/>
+          <w:szCs w:val="24"/>
+          <w:lang w:val="ca-ES"/>
+        </w:rPr>
+        <w:t>en el contenidor dels enllaços</w:t>
+      </w:r>
       <w:r>
         <w:rPr>
           <w:i/>
@@ -15741,7 +16032,23 @@
           <w:szCs w:val="24"/>
           <w:lang w:val="ca-ES"/>
         </w:rPr>
-        <w:t xml:space="preserve"> resulta un dels fitxers HTML més interessant de l'aplicació. Com s'ha comentat en el primer apartat d'aquesta secció, casi totes les pàgines de l'aplicació contenen el bloc </w:t>
+        <w:t xml:space="preserve"> resulta un dels fitxers HTML més interessant de l'aplicació. Com s'ha comentat en el primer apartat d'aquesta secció, </w:t>
+      </w:r>
+      <w:r>
+        <w:rPr>
+          <w:sz w:val="24"/>
+          <w:szCs w:val="24"/>
+          <w:lang w:val="ca-ES"/>
+        </w:rPr>
+        <w:t>quasi</w:t>
+      </w:r>
+      <w:r>
+        <w:rPr>
+          <w:sz w:val="24"/>
+          <w:szCs w:val="24"/>
+          <w:lang w:val="ca-ES"/>
+        </w:rPr>
+        <w:t xml:space="preserve"> totes les pàgines de l'aplicació contenen el bloc </w:t>
       </w:r>
       <w:r>
         <w:rPr>
@@ -15790,7 +16097,39 @@
           <w:szCs w:val="24"/>
           <w:lang w:val="ca-ES"/>
         </w:rPr>
-        <w:t xml:space="preserve"> amb un títol i subtítol solapats segons el dispositiu des del que s'accedeix a la pàgina. Els </w:t>
+        <w:t xml:space="preserve"> amb un títol i subtítol </w:t>
+      </w:r>
+      <w:r>
+        <w:rPr>
+          <w:sz w:val="24"/>
+          <w:szCs w:val="24"/>
+          <w:lang w:val="ca-ES"/>
+        </w:rPr>
+        <w:t>superposats</w:t>
+      </w:r>
+      <w:r>
+        <w:rPr>
+          <w:sz w:val="24"/>
+          <w:szCs w:val="24"/>
+          <w:lang w:val="ca-ES"/>
+        </w:rPr>
+        <w:t xml:space="preserve"> segons el dispositiu des del </w:t>
+      </w:r>
+      <w:r>
+        <w:rPr>
+          <w:sz w:val="24"/>
+          <w:szCs w:val="24"/>
+          <w:lang w:val="ca-ES"/>
+        </w:rPr>
+        <w:t>qual</w:t>
+      </w:r>
+      <w:r>
+        <w:rPr>
+          <w:sz w:val="24"/>
+          <w:szCs w:val="24"/>
+          <w:lang w:val="ca-ES"/>
+        </w:rPr>
+        <w:t xml:space="preserve"> s'accedeix a la pàgina. Els </w:t>
       </w:r>
       <w:r>
         <w:rPr>
@@ -16017,41 +16356,95 @@
           <w:szCs w:val="24"/>
           <w:lang w:val="ca-ES"/>
         </w:rPr>
-        <w:t>Fixem-nos també en que aquests paràmetres es poden importar en qualsevol lloc del codi HTML. En alguns</w:t>
-      </w:r>
-      <w:r>
-        <w:rPr>
-          <w:sz w:val="24"/>
-          <w:szCs w:val="24"/>
-          <w:lang w:val="ca-ES"/>
-        </w:rPr>
-        <w:t xml:space="preserve"> cassos, s'importen com a </w:t>
-      </w:r>
-      <w:proofErr w:type="spellStart"/>
-      <w:r>
-        <w:rPr>
-          <w:sz w:val="24"/>
-          <w:szCs w:val="24"/>
-          <w:lang w:val="ca-ES"/>
-        </w:rPr>
-        <w:t>cla</w:t>
-      </w:r>
-      <w:r>
-        <w:rPr>
-          <w:sz w:val="24"/>
-          <w:szCs w:val="24"/>
-          <w:lang w:val="ca-ES"/>
-        </w:rPr>
-        <w:t>se</w:t>
-      </w:r>
-      <w:proofErr w:type="spellEnd"/>
-      <w:r>
-        <w:rPr>
-          <w:sz w:val="24"/>
-          <w:szCs w:val="24"/>
-          <w:lang w:val="ca-ES"/>
-        </w:rPr>
-        <w:t xml:space="preserve"> d'un element HTML, indicant-ne l'estil i comportament esperats d'aquest i altres, simplement es tracte de contingut estàtic, com per exemple, el títol.</w:t>
+        <w:t>Fixem-nos també en el fet que</w:t>
+      </w:r>
+      <w:r>
+        <w:rPr>
+          <w:sz w:val="24"/>
+          <w:szCs w:val="24"/>
+          <w:lang w:val="ca-ES"/>
+        </w:rPr>
+        <w:t xml:space="preserve"> aquests paràmetres </w:t>
+      </w:r>
+      <w:r>
+        <w:rPr>
+          <w:sz w:val="24"/>
+          <w:szCs w:val="24"/>
+          <w:lang w:val="ca-ES"/>
+        </w:rPr>
+        <w:t>poder ser importants a</w:t>
+      </w:r>
+      <w:r>
+        <w:rPr>
+          <w:sz w:val="24"/>
+          <w:szCs w:val="24"/>
+          <w:lang w:val="ca-ES"/>
+        </w:rPr>
+        <w:t xml:space="preserve"> qualsevol lloc del codi HTML. En alguns</w:t>
+      </w:r>
+      <w:r>
+        <w:rPr>
+          <w:sz w:val="24"/>
+          <w:szCs w:val="24"/>
+          <w:lang w:val="ca-ES"/>
+        </w:rPr>
+        <w:t xml:space="preserve"> cas</w:t>
+      </w:r>
+      <w:r>
+        <w:rPr>
+          <w:sz w:val="24"/>
+          <w:szCs w:val="24"/>
+          <w:lang w:val="ca-ES"/>
+        </w:rPr>
+        <w:t>os, s'importen com a cla</w:t>
+      </w:r>
+      <w:r>
+        <w:rPr>
+          <w:sz w:val="24"/>
+          <w:szCs w:val="24"/>
+          <w:lang w:val="ca-ES"/>
+        </w:rPr>
+        <w:t>s</w:t>
+      </w:r>
+      <w:r>
+        <w:rPr>
+          <w:sz w:val="24"/>
+          <w:szCs w:val="24"/>
+          <w:lang w:val="ca-ES"/>
+        </w:rPr>
+        <w:t xml:space="preserve">se d'un element HTML, indicant-ne </w:t>
+      </w:r>
+      <w:r>
+        <w:rPr>
+          <w:sz w:val="24"/>
+          <w:szCs w:val="24"/>
+          <w:lang w:val="ca-ES"/>
+        </w:rPr>
+        <w:t xml:space="preserve">l'estil i comportament esperat </w:t>
+      </w:r>
+      <w:r>
+        <w:rPr>
+          <w:sz w:val="24"/>
+          <w:szCs w:val="24"/>
+          <w:lang w:val="ca-ES"/>
+        </w:rPr>
+        <w:t>i altres, simplement</w:t>
+      </w:r>
+      <w:r>
+        <w:rPr>
+          <w:sz w:val="24"/>
+          <w:szCs w:val="24"/>
+          <w:lang w:val="ca-ES"/>
+        </w:rPr>
+        <w:t>, es tracta</w:t>
+      </w:r>
+      <w:r>
+        <w:rPr>
+          <w:sz w:val="24"/>
+          <w:szCs w:val="24"/>
+          <w:lang w:val="ca-ES"/>
+        </w:rPr>
+        <w:t xml:space="preserve"> de contingut estàtic, com per exemple, el títol.</w:t>
       </w:r>
     </w:p>
     <w:p>
@@ -16100,7 +16493,39 @@
           <w:szCs w:val="24"/>
           <w:lang w:val="ca-ES"/>
         </w:rPr>
-        <w:t xml:space="preserve"> interessant fixar-se en com l'aplicació diferència entre si s'ha de mostrar el subtítol per escriptori o </w:t>
+        <w:t xml:space="preserve"> interessant fixar-se en com l'aplicació </w:t>
+      </w:r>
+      <w:r>
+        <w:rPr>
+          <w:sz w:val="24"/>
+          <w:szCs w:val="24"/>
+          <w:lang w:val="ca-ES"/>
+        </w:rPr>
+        <w:t>difer</w:t>
+      </w:r>
+      <w:r>
+        <w:rPr>
+          <w:sz w:val="24"/>
+          <w:szCs w:val="24"/>
+          <w:lang w:val="ca-ES"/>
+        </w:rPr>
+        <w:t>e</w:t>
+      </w:r>
+      <w:r>
+        <w:rPr>
+          <w:sz w:val="24"/>
+          <w:szCs w:val="24"/>
+          <w:lang w:val="ca-ES"/>
+        </w:rPr>
+        <w:t>ncia</w:t>
+      </w:r>
+      <w:r>
+        <w:rPr>
+          <w:sz w:val="24"/>
+          <w:szCs w:val="24"/>
+          <w:lang w:val="ca-ES"/>
+        </w:rPr>
+        <w:t xml:space="preserve"> entre si s'ha de mostrar el subtítol per escriptori o </w:t>
       </w:r>
       <w:r>
         <w:rPr>
@@ -16183,6 +16608,15 @@
       <w:proofErr w:type="spellEnd"/>
       <w:r>
         <w:rPr>
+          <w:i/>
+          <w:sz w:val="24"/>
+          <w:szCs w:val="24"/>
+          <w:lang w:val="ca-ES"/>
+        </w:rPr>
+        <w:t>,</w:t>
+      </w:r>
+      <w:r>
+        <w:rPr>
           <w:sz w:val="24"/>
           <w:szCs w:val="24"/>
           <w:lang w:val="ca-ES"/>
@@ -16289,7 +16723,23 @@
           <w:szCs w:val="24"/>
           <w:lang w:val="ca-ES"/>
         </w:rPr>
-        <w:t xml:space="preserve">Així doncs, el següent bloc de codi representa la configuració de la capçalera de secció per dispositius de pantalla petita o superiors (fixem-nos en l'etiqueta de classe de la primera línea que només amaga la secció per dispositius </w:t>
+        <w:t>Així doncs, el següent bloc de codi representa la configuració de la capçalera de secció per dispositius de pantalla petita o superiors (fixem-nos en l'etiqueta de classe de la primera lín</w:t>
+      </w:r>
+      <w:r>
+        <w:rPr>
+          <w:sz w:val="24"/>
+          <w:szCs w:val="24"/>
+          <w:lang w:val="ca-ES"/>
+        </w:rPr>
+        <w:t>i</w:t>
+      </w:r>
+      <w:r>
+        <w:rPr>
+          <w:sz w:val="24"/>
+          <w:szCs w:val="24"/>
+          <w:lang w:val="ca-ES"/>
+        </w:rPr>
+        <w:t xml:space="preserve">a que només amaga la secció per dispositius </w:t>
       </w:r>
       <w:proofErr w:type="spellStart"/>
       <w:r>
@@ -17997,7 +18447,23 @@
           <w:szCs w:val="24"/>
           <w:lang w:val="ca-ES"/>
         </w:rPr>
-        <w:t>El motiu pel que creem dues</w:t>
+        <w:t xml:space="preserve">El motiu pel </w:t>
+      </w:r>
+      <w:r>
+        <w:rPr>
+          <w:sz w:val="24"/>
+          <w:szCs w:val="24"/>
+          <w:lang w:val="ca-ES"/>
+        </w:rPr>
+        <w:t>qual</w:t>
+      </w:r>
+      <w:r>
+        <w:rPr>
+          <w:sz w:val="24"/>
+          <w:szCs w:val="24"/>
+          <w:lang w:val="ca-ES"/>
+        </w:rPr>
+        <w:t xml:space="preserve"> creem dues</w:t>
       </w:r>
       <w:r>
         <w:rPr>
@@ -18014,6 +18480,14 @@
           <w:lang w:val="ca-ES"/>
         </w:rPr>
         <w:t xml:space="preserve"> diferents</w:t>
+      </w:r>
+      <w:r>
+        <w:rPr>
+          <w:sz w:val="24"/>
+          <w:szCs w:val="24"/>
+          <w:lang w:val="ca-ES"/>
+        </w:rPr>
+        <w:t>,</w:t>
       </w:r>
       <w:r>
         <w:rPr>
@@ -18144,16 +18618,14 @@
         </w:rPr>
         <w:t xml:space="preserve"> comuns </w:t>
       </w:r>
-      <w:proofErr w:type="spellStart"/>
-      <w:r>
-        <w:rPr>
-          <w:sz w:val="24"/>
-          <w:szCs w:val="24"/>
-          <w:lang w:val="ca-ES"/>
-        </w:rPr>
-        <w:t>necessaries</w:t>
-      </w:r>
-      <w:proofErr w:type="spellEnd"/>
+      <w:r>
+        <w:rPr>
+          <w:sz w:val="24"/>
+          <w:szCs w:val="24"/>
+          <w:lang w:val="ca-ES"/>
+        </w:rPr>
+        <w:t>necessaris</w:t>
+      </w:r>
       <w:r>
         <w:rPr>
           <w:sz w:val="24"/>
@@ -18283,7 +18755,7 @@
           <w:szCs w:val="24"/>
           <w:lang w:val="ca-ES"/>
         </w:rPr>
-        <w:t xml:space="preserve"> sense carregar abans el propi </w:t>
+        <w:t xml:space="preserve"> sense carregar abans el </w:t>
       </w:r>
       <w:r>
         <w:rPr>
@@ -18324,7 +18796,15 @@
           <w:szCs w:val="24"/>
           <w:lang w:val="ca-ES"/>
         </w:rPr>
-        <w:t xml:space="preserve"> fitxer càrrega el</w:t>
+        <w:t xml:space="preserve"> fitxer ca</w:t>
+      </w:r>
+      <w:r>
+        <w:rPr>
+          <w:sz w:val="24"/>
+          <w:szCs w:val="24"/>
+          <w:lang w:val="ca-ES"/>
+        </w:rPr>
+        <w:t>rrega el</w:t>
       </w:r>
       <w:r>
         <w:rPr>
@@ -18340,7 +18820,23 @@
           <w:szCs w:val="24"/>
           <w:lang w:val="ca-ES"/>
         </w:rPr>
-        <w:t xml:space="preserve"> complement </w:t>
+        <w:t xml:space="preserve"> complement</w:t>
+      </w:r>
+      <w:r>
+        <w:rPr>
+          <w:sz w:val="24"/>
+          <w:szCs w:val="24"/>
+          <w:lang w:val="ca-ES"/>
+        </w:rPr>
+        <w:t>s</w:t>
+      </w:r>
+      <w:r>
+        <w:rPr>
+          <w:sz w:val="24"/>
+          <w:szCs w:val="24"/>
+          <w:lang w:val="ca-ES"/>
+        </w:rPr>
+        <w:t xml:space="preserve"> </w:t>
       </w:r>
       <w:proofErr w:type="spellStart"/>
       <w:r>
@@ -18460,7 +18956,23 @@
           <w:szCs w:val="24"/>
           <w:lang w:val="ca-ES"/>
         </w:rPr>
-        <w:t xml:space="preserve"> i control de sessió, les interaccions pels components de Bootstrap i el </w:t>
+        <w:t xml:space="preserve"> i control de sessió, les interaccions pels components </w:t>
+      </w:r>
+      <w:r>
+        <w:rPr>
+          <w:sz w:val="24"/>
+          <w:szCs w:val="24"/>
+          <w:lang w:val="ca-ES"/>
+        </w:rPr>
+        <w:t xml:space="preserve">específics </w:t>
+      </w:r>
+      <w:r>
+        <w:rPr>
+          <w:sz w:val="24"/>
+          <w:szCs w:val="24"/>
+          <w:lang w:val="ca-ES"/>
+        </w:rPr>
+        <w:t xml:space="preserve">de Bootstrap i el </w:t>
       </w:r>
       <w:proofErr w:type="spellStart"/>
       <w:r>
@@ -18529,23 +19041,15 @@
           <w:szCs w:val="24"/>
           <w:lang w:val="ca-ES"/>
         </w:rPr>
-        <w:t xml:space="preserve">Les </w:t>
-      </w:r>
-      <w:r>
-        <w:rPr>
-          <w:sz w:val="24"/>
-          <w:szCs w:val="24"/>
-          <w:lang w:val="ca-ES"/>
-        </w:rPr>
-        <w:t>úniques línies</w:t>
-      </w:r>
-      <w:r>
-        <w:rPr>
-          <w:sz w:val="24"/>
-          <w:szCs w:val="24"/>
-          <w:lang w:val="ca-ES"/>
-        </w:rPr>
-        <w:t xml:space="preserve"> de codi </w:t>
+        <w:t>Les porques línies de codi</w:t>
+      </w:r>
+      <w:r>
+        <w:rPr>
+          <w:sz w:val="24"/>
+          <w:szCs w:val="24"/>
+          <w:lang w:val="ca-ES"/>
+        </w:rPr>
+        <w:t xml:space="preserve"> </w:t>
       </w:r>
       <w:r>
         <w:rPr>
@@ -18958,7 +19462,23 @@
           <w:szCs w:val="24"/>
           <w:lang w:val="ca-ES"/>
         </w:rPr>
-        <w:t xml:space="preserve"> representa un conjunt d'enllaços als tres grans blocs de l'aplicació web, on cada un, és veu representat per una imatge, un títol i una descripció. En aplicacions d'escriptori, aquest</w:t>
+        <w:t xml:space="preserve"> representa un conjunt d'enllaços als tres grans blocs de l'aplicació web, on cada un, </w:t>
+      </w:r>
+      <w:r>
+        <w:rPr>
+          <w:sz w:val="24"/>
+          <w:szCs w:val="24"/>
+          <w:lang w:val="ca-ES"/>
+        </w:rPr>
+        <w:t>e</w:t>
+      </w:r>
+      <w:r>
+        <w:rPr>
+          <w:sz w:val="24"/>
+          <w:szCs w:val="24"/>
+          <w:lang w:val="ca-ES"/>
+        </w:rPr>
+        <w:t>s veu representat per una imatge, un títol i una descripció. En aplicacions d'escriptori, aquest</w:t>
       </w:r>
       <w:r>
         <w:rPr>
@@ -19132,7 +19652,23 @@
           <w:szCs w:val="24"/>
           <w:lang w:val="ca-ES"/>
         </w:rPr>
-        <w:t xml:space="preserve">ootstrap, s'utilitza la classe </w:t>
+        <w:t>ootstrap, s'utilitza la classe</w:t>
+      </w:r>
+      <w:r>
+        <w:rPr>
+          <w:sz w:val="24"/>
+          <w:szCs w:val="24"/>
+          <w:lang w:val="ca-ES"/>
+        </w:rPr>
+        <w:t>,</w:t>
+      </w:r>
+      <w:r>
+        <w:rPr>
+          <w:sz w:val="24"/>
+          <w:szCs w:val="24"/>
+          <w:lang w:val="ca-ES"/>
+        </w:rPr>
+        <w:t xml:space="preserve"> </w:t>
       </w:r>
       <w:r>
         <w:rPr>
@@ -19583,7 +20119,31 @@
           <w:szCs w:val="24"/>
           <w:lang w:val="ca-ES"/>
         </w:rPr>
-        <w:t>també ne els dispositius mòbils</w:t>
+        <w:t xml:space="preserve">també </w:t>
+      </w:r>
+      <w:r>
+        <w:rPr>
+          <w:sz w:val="24"/>
+          <w:szCs w:val="24"/>
+          <w:lang w:val="ca-ES"/>
+        </w:rPr>
+        <w:t>e</w:t>
+      </w:r>
+      <w:r>
+        <w:rPr>
+          <w:sz w:val="24"/>
+          <w:szCs w:val="24"/>
+          <w:lang w:val="ca-ES"/>
+        </w:rPr>
+        <w:t>n</w:t>
+      </w:r>
+      <w:r>
+        <w:rPr>
+          <w:sz w:val="24"/>
+          <w:szCs w:val="24"/>
+          <w:lang w:val="ca-ES"/>
+        </w:rPr>
+        <w:t xml:space="preserve"> els dispositius mòbils</w:t>
       </w:r>
       <w:r>
         <w:rPr>
@@ -19640,7 +20200,39 @@
           <w:szCs w:val="24"/>
           <w:lang w:val="ca-ES"/>
         </w:rPr>
-        <w:t xml:space="preserve">Per comprendre-ho hem d'explicar primer que bootstrap </w:t>
+        <w:t>Per comprendr</w:t>
+      </w:r>
+      <w:r>
+        <w:rPr>
+          <w:sz w:val="24"/>
+          <w:szCs w:val="24"/>
+          <w:lang w:val="ca-ES"/>
+        </w:rPr>
+        <w:t>e-ho hem d'explicar primer, que B</w:t>
+      </w:r>
+      <w:r>
+        <w:rPr>
+          <w:sz w:val="24"/>
+          <w:szCs w:val="24"/>
+          <w:lang w:val="ca-ES"/>
+        </w:rPr>
+        <w:t>ootstrap</w:t>
+      </w:r>
+      <w:r>
+        <w:rPr>
+          <w:sz w:val="24"/>
+          <w:szCs w:val="24"/>
+          <w:lang w:val="ca-ES"/>
+        </w:rPr>
+        <w:t>,</w:t>
+      </w:r>
+      <w:r>
+        <w:rPr>
+          <w:sz w:val="24"/>
+          <w:szCs w:val="24"/>
+          <w:lang w:val="ca-ES"/>
+        </w:rPr>
+        <w:t xml:space="preserve"> </w:t>
       </w:r>
       <w:r>
         <w:rPr>
@@ -19961,7 +20553,23 @@
           <w:szCs w:val="24"/>
           <w:lang w:val="ca-ES"/>
         </w:rPr>
-        <w:t xml:space="preserve">són un codi que s'introdueix en la classe columna de bootstrap (col-xx-4), </w:t>
+        <w:t xml:space="preserve">són un codi que s'introdueix en la classe columna de </w:t>
+      </w:r>
+      <w:r>
+        <w:rPr>
+          <w:sz w:val="24"/>
+          <w:szCs w:val="24"/>
+          <w:lang w:val="ca-ES"/>
+        </w:rPr>
+        <w:t>B</w:t>
+      </w:r>
+      <w:r>
+        <w:rPr>
+          <w:sz w:val="24"/>
+          <w:szCs w:val="24"/>
+          <w:lang w:val="ca-ES"/>
+        </w:rPr>
+        <w:t xml:space="preserve">ootstrap (col-xx-4), </w:t>
       </w:r>
       <w:r>
         <w:rPr>
@@ -20284,7 +20892,31 @@
           <w:szCs w:val="24"/>
           <w:lang w:val="ca-ES"/>
         </w:rPr>
-        <w:t>Degut a que aquesta pàgina està formada únicament per text, volem intentar augmentar la llegibilitat d'aquesta. Existeixen diversos estudis que demostren que l'esser humà llegeix</w:t>
+        <w:t>A causa del fet que</w:t>
+      </w:r>
+      <w:r>
+        <w:rPr>
+          <w:sz w:val="24"/>
+          <w:szCs w:val="24"/>
+          <w:lang w:val="ca-ES"/>
+        </w:rPr>
+        <w:t xml:space="preserve"> aquesta pàgina està formada únicament per text, volem intentar augmentar la llegibilitat d'aquesta. Existeixen diversos estudis que demostren que l'</w:t>
+      </w:r>
+      <w:r>
+        <w:rPr>
+          <w:sz w:val="24"/>
+          <w:szCs w:val="24"/>
+          <w:lang w:val="ca-ES"/>
+        </w:rPr>
+        <w:t>é</w:t>
+      </w:r>
+      <w:r>
+        <w:rPr>
+          <w:sz w:val="24"/>
+          <w:szCs w:val="24"/>
+          <w:lang w:val="ca-ES"/>
+        </w:rPr>
+        <w:t>sser humà llegeix</w:t>
       </w:r>
       <w:r>
         <w:rPr>
@@ -20308,7 +20940,15 @@
           <w:szCs w:val="24"/>
           <w:lang w:val="ca-ES"/>
         </w:rPr>
-        <w:t xml:space="preserve">línees curtes que contenen </w:t>
+        <w:t>línies</w:t>
+      </w:r>
+      <w:r>
+        <w:rPr>
+          <w:sz w:val="24"/>
+          <w:szCs w:val="24"/>
+          <w:lang w:val="ca-ES"/>
+        </w:rPr>
+        <w:t xml:space="preserve"> curtes que contenen </w:t>
       </w:r>
       <w:r>
         <w:rPr>
@@ -20391,7 +21031,7 @@
           <w:szCs w:val="24"/>
           <w:lang w:val="ca-ES"/>
         </w:rPr>
-        <w:t xml:space="preserve">, hem decidit que </w:t>
+        <w:t xml:space="preserve">, hem decidit </w:t>
       </w:r>
       <w:r>
         <w:rPr>
@@ -20424,156 +21064,25 @@
           <w:szCs w:val="24"/>
           <w:lang w:val="ca-ES"/>
         </w:rPr>
-        <w:t>Per tal q</w:t>
-      </w:r>
-      <w:r>
-        <w:rPr>
-          <w:sz w:val="24"/>
-          <w:szCs w:val="24"/>
-          <w:lang w:val="ca-ES"/>
-        </w:rPr>
-        <w:t>ue el contingut no se'ns quedi descentrat</w:t>
-      </w:r>
-      <w:r>
-        <w:rPr>
-          <w:sz w:val="24"/>
-          <w:szCs w:val="24"/>
-          <w:lang w:val="ca-ES"/>
-        </w:rPr>
-        <w:t xml:space="preserve">, </w:t>
-      </w:r>
-      <w:r>
-        <w:rPr>
-          <w:sz w:val="24"/>
-          <w:szCs w:val="24"/>
-          <w:lang w:val="ca-ES"/>
-        </w:rPr>
-        <w:t xml:space="preserve">és a dir, ocupant vuit columnes des de l'esquerra de la fila i </w:t>
-      </w:r>
-      <w:r>
-        <w:rPr>
-          <w:sz w:val="24"/>
-          <w:szCs w:val="24"/>
-          <w:lang w:val="ca-ES"/>
-        </w:rPr>
-        <w:t>deixant</w:t>
-      </w:r>
-      <w:r>
-        <w:rPr>
-          <w:sz w:val="24"/>
-          <w:szCs w:val="24"/>
-          <w:lang w:val="ca-ES"/>
-        </w:rPr>
-        <w:t>-ne</w:t>
-      </w:r>
-      <w:r>
-        <w:rPr>
-          <w:sz w:val="24"/>
-          <w:szCs w:val="24"/>
-          <w:lang w:val="ca-ES"/>
-        </w:rPr>
-        <w:t xml:space="preserve"> quatre </w:t>
-      </w:r>
-      <w:r>
-        <w:rPr>
-          <w:sz w:val="24"/>
-          <w:szCs w:val="24"/>
-          <w:lang w:val="ca-ES"/>
-        </w:rPr>
-        <w:t xml:space="preserve">en </w:t>
-      </w:r>
-      <w:r>
-        <w:rPr>
-          <w:sz w:val="24"/>
-          <w:szCs w:val="24"/>
-          <w:lang w:val="ca-ES"/>
-        </w:rPr>
-        <w:t xml:space="preserve">blanc a la dreta, utilitzem una classe especial de </w:t>
-      </w:r>
-      <w:r>
-        <w:rPr>
-          <w:sz w:val="24"/>
-          <w:szCs w:val="24"/>
-          <w:lang w:val="ca-ES"/>
-        </w:rPr>
-        <w:t>B</w:t>
-      </w:r>
-      <w:r>
-        <w:rPr>
-          <w:sz w:val="24"/>
-          <w:szCs w:val="24"/>
-          <w:lang w:val="ca-ES"/>
-        </w:rPr>
-        <w:t xml:space="preserve">ootstrap que permet deixar columnes en blanc al començament </w:t>
-      </w:r>
-      <w:r>
-        <w:rPr>
-          <w:sz w:val="24"/>
-          <w:szCs w:val="24"/>
-          <w:lang w:val="ca-ES"/>
-        </w:rPr>
-        <w:t>d'una filera</w:t>
-      </w:r>
-      <w:r>
-        <w:rPr>
-          <w:sz w:val="24"/>
-          <w:szCs w:val="24"/>
-          <w:lang w:val="ca-ES"/>
-        </w:rPr>
-        <w:t xml:space="preserve">. Aquesta classe </w:t>
-      </w:r>
-      <w:r>
-        <w:rPr>
-          <w:sz w:val="24"/>
-          <w:szCs w:val="24"/>
-          <w:lang w:val="ca-ES"/>
-        </w:rPr>
-        <w:t xml:space="preserve">segueix la forma: </w:t>
-      </w:r>
-      <w:proofErr w:type="spellStart"/>
-      <w:r>
-        <w:rPr>
-          <w:i/>
-          <w:sz w:val="24"/>
-          <w:szCs w:val="24"/>
-          <w:lang w:val="ca-ES"/>
-        </w:rPr>
-        <w:t>col-SIZE</w:t>
-      </w:r>
-      <w:r>
-        <w:rPr>
-          <w:i/>
-          <w:sz w:val="24"/>
-          <w:szCs w:val="24"/>
-          <w:lang w:val="ca-ES"/>
-        </w:rPr>
-        <w:t>-offset-</w:t>
-      </w:r>
-      <w:r>
-        <w:rPr>
-          <w:i/>
-          <w:sz w:val="24"/>
-          <w:szCs w:val="24"/>
-          <w:lang w:val="ca-ES"/>
-        </w:rPr>
-        <w:t>NUMBER</w:t>
-      </w:r>
-      <w:proofErr w:type="spellEnd"/>
-      <w:r>
-        <w:rPr>
-          <w:sz w:val="24"/>
-          <w:szCs w:val="24"/>
-          <w:lang w:val="ca-ES"/>
-        </w:rPr>
-        <w:t xml:space="preserve"> i es regeix per les mateixes regles que les explicades a l'apartat anterior</w:t>
-      </w:r>
-      <w:r>
-        <w:rPr>
-          <w:sz w:val="24"/>
-          <w:szCs w:val="24"/>
-          <w:lang w:val="ca-ES"/>
-        </w:rPr>
-        <w:t>.</w:t>
+        <w:t xml:space="preserve">Per tal que el contingut no quedi descentrat, és a dir, ocupant vuit columnes des de l'esquerra de la fila i deixant-ne quatre en blanc a la dreta, utilitzem una classe especial de Bootstrap que permet deixar columnes en blanc entre diferents blocs de columnes. Aquesta classe, segueix la forma: </w:t>
+      </w:r>
+      <w:proofErr w:type="spellStart"/>
+      <w:r>
+        <w:rPr>
+          <w:sz w:val="24"/>
+          <w:szCs w:val="24"/>
+          <w:lang w:val="ca-ES"/>
+        </w:rPr>
+        <w:t>col-SIZE-offset-NUMBER</w:t>
+      </w:r>
+      <w:proofErr w:type="spellEnd"/>
+      <w:r>
+        <w:rPr>
+          <w:sz w:val="24"/>
+          <w:szCs w:val="24"/>
+          <w:lang w:val="ca-ES"/>
+        </w:rPr>
+        <w:t xml:space="preserve"> i es regeix per les mateixes regles que les explicades a l'apartat anterior.</w:t>
       </w:r>
     </w:p>
     <w:p>
@@ -20618,7 +21127,23 @@
           <w:szCs w:val="24"/>
           <w:lang w:val="ca-ES"/>
         </w:rPr>
-        <w:t>aquesta no aplicarà per dispositius de grandària inferior. Garantint que el text segueixi ocupant tota l'amplada possible, en dispositius més petits.</w:t>
+        <w:t>aquesta no aplicarà per dispositius de grandària inferior. Garantint</w:t>
+      </w:r>
+      <w:r>
+        <w:rPr>
+          <w:sz w:val="24"/>
+          <w:szCs w:val="24"/>
+          <w:lang w:val="ca-ES"/>
+        </w:rPr>
+        <w:t>,</w:t>
+      </w:r>
+      <w:r>
+        <w:rPr>
+          <w:sz w:val="24"/>
+          <w:szCs w:val="24"/>
+          <w:lang w:val="ca-ES"/>
+        </w:rPr>
+        <w:t xml:space="preserve"> que el text segueixi ocupant tota l'amplada possible, en dispositius més petits.</w:t>
       </w:r>
     </w:p>
     <w:p>
@@ -20651,7 +21176,23 @@
           <w:szCs w:val="24"/>
           <w:lang w:val="ca-ES"/>
         </w:rPr>
-        <w:t xml:space="preserve"> columnes en un </w:t>
+        <w:t xml:space="preserve"> columnes en un</w:t>
+      </w:r>
+      <w:r>
+        <w:rPr>
+          <w:sz w:val="24"/>
+          <w:szCs w:val="24"/>
+          <w:lang w:val="ca-ES"/>
+        </w:rPr>
+        <w:t>a</w:t>
+      </w:r>
+      <w:r>
+        <w:rPr>
+          <w:sz w:val="24"/>
+          <w:szCs w:val="24"/>
+          <w:lang w:val="ca-ES"/>
+        </w:rPr>
+        <w:t xml:space="preserve"> </w:t>
       </w:r>
       <w:r>
         <w:rPr>
@@ -20683,7 +21224,56 @@
           <w:szCs w:val="24"/>
           <w:lang w:val="ca-ES"/>
         </w:rPr>
-        <w:t xml:space="preserve"> columnes, hem de deixar dues columnes en blanc a cada banda del text. La línea de codi que garanteix aquesta visualització és mostra a continuació:</w:t>
+        <w:t xml:space="preserve"> columnes, hem de deixar dues columnes en blanc a cada banda del text. </w:t>
+      </w:r>
+      <w:r>
+        <w:rPr>
+          <w:sz w:val="24"/>
+          <w:szCs w:val="24"/>
+          <w:lang w:val="ca-ES"/>
+        </w:rPr>
+        <w:t>La líni</w:t>
+      </w:r>
+      <w:r>
+        <w:rPr>
+          <w:sz w:val="24"/>
+          <w:szCs w:val="24"/>
+          <w:lang w:val="ca-ES"/>
+        </w:rPr>
+        <w:t xml:space="preserve">a de codi que garanteix aquesta visualització és </w:t>
+      </w:r>
+      <w:r>
+        <w:rPr>
+          <w:sz w:val="24"/>
+          <w:szCs w:val="24"/>
+          <w:lang w:val="ca-ES"/>
+        </w:rPr>
+        <w:t>cita a continuació.</w:t>
+      </w:r>
+      <w:r>
+        <w:rPr>
+          <w:sz w:val="24"/>
+          <w:szCs w:val="24"/>
+          <w:lang w:val="ca-ES"/>
+        </w:rPr>
+        <w:t xml:space="preserve"> Fixem-nos, en el fet que</w:t>
+      </w:r>
+      <w:r>
+        <w:rPr>
+          <w:sz w:val="24"/>
+          <w:szCs w:val="24"/>
+          <w:lang w:val="ca-ES"/>
+        </w:rPr>
+        <w:t xml:space="preserve"> primer cal declarar el bloc de columnes i després declarar el </w:t>
+      </w:r>
+      <w:r>
+        <w:rPr>
+          <w:i/>
+          <w:sz w:val="24"/>
+          <w:szCs w:val="24"/>
+          <w:lang w:val="ca-ES"/>
+        </w:rPr>
+        <w:t>offset.</w:t>
       </w:r>
     </w:p>
     <w:p>
@@ -20737,6 +21327,13 @@
           <w:i/>
           <w:lang w:val="ca-ES"/>
         </w:rPr>
+        <w:t xml:space="preserve"> </w:t>
+      </w:r>
+      <w:r>
+        <w:rPr>
+          <w:i/>
+          <w:lang w:val="ca-ES"/>
+        </w:rPr>
         <w:t>col-md-offset-2</w:t>
       </w:r>
       <w:r>
@@ -20885,7 +21482,49 @@
           <w:szCs w:val="24"/>
           <w:lang w:val="ca-ES"/>
         </w:rPr>
-        <w:t xml:space="preserve">El comportament s'aconsegueix de forma similar al explicat en el fitxer index.html, però en aquest cas, </w:t>
+        <w:t>El comportament s'aconsegueix de forma similar a</w:t>
+      </w:r>
+      <w:r>
+        <w:rPr>
+          <w:sz w:val="24"/>
+          <w:szCs w:val="24"/>
+          <w:lang w:val="ca-ES"/>
+        </w:rPr>
+        <w:t xml:space="preserve"> </w:t>
+      </w:r>
+      <w:proofErr w:type="spellStart"/>
+      <w:r>
+        <w:rPr>
+          <w:sz w:val="24"/>
+          <w:szCs w:val="24"/>
+          <w:lang w:val="ca-ES"/>
+        </w:rPr>
+        <w:t>l</w:t>
+      </w:r>
+      <w:r>
+        <w:rPr>
+          <w:sz w:val="24"/>
+          <w:szCs w:val="24"/>
+          <w:lang w:val="ca-ES"/>
+        </w:rPr>
+        <w:t>'</w:t>
+      </w:r>
+      <w:r>
+        <w:rPr>
+          <w:sz w:val="24"/>
+          <w:szCs w:val="24"/>
+          <w:lang w:val="ca-ES"/>
+        </w:rPr>
+        <w:t>explicat</w:t>
+      </w:r>
+      <w:proofErr w:type="spellEnd"/>
+      <w:r>
+        <w:rPr>
+          <w:sz w:val="24"/>
+          <w:szCs w:val="24"/>
+          <w:lang w:val="ca-ES"/>
+        </w:rPr>
+        <w:t xml:space="preserve"> en el fitxer index.html, però en aquest cas, </w:t>
       </w:r>
       <w:r>
         <w:rPr>
@@ -20901,7 +21540,39 @@
           <w:szCs w:val="24"/>
           <w:lang w:val="ca-ES"/>
         </w:rPr>
-        <w:t xml:space="preserve"> tres formats diferents en comptes de dos. Això és pot aconseguir mitjançant la línea de codi:</w:t>
+        <w:t xml:space="preserve"> tres formats diferents en comptes de dos. Això </w:t>
+      </w:r>
+      <w:r>
+        <w:rPr>
+          <w:sz w:val="24"/>
+          <w:szCs w:val="24"/>
+          <w:lang w:val="ca-ES"/>
+        </w:rPr>
+        <w:t>e</w:t>
+      </w:r>
+      <w:r>
+        <w:rPr>
+          <w:sz w:val="24"/>
+          <w:szCs w:val="24"/>
+          <w:lang w:val="ca-ES"/>
+        </w:rPr>
+        <w:t>s p</w:t>
+      </w:r>
+      <w:r>
+        <w:rPr>
+          <w:sz w:val="24"/>
+          <w:szCs w:val="24"/>
+          <w:lang w:val="ca-ES"/>
+        </w:rPr>
+        <w:t>ot aconseguir mitjançant la líni</w:t>
+      </w:r>
+      <w:r>
+        <w:rPr>
+          <w:sz w:val="24"/>
+          <w:szCs w:val="24"/>
+          <w:lang w:val="ca-ES"/>
+        </w:rPr>
+        <w:t>a de codi:</w:t>
       </w:r>
     </w:p>
     <w:p>
@@ -21099,6 +21770,7 @@
       <w:proofErr w:type="spellStart"/>
       <w:r>
         <w:rPr>
+          <w:i/>
           <w:sz w:val="24"/>
           <w:szCs w:val="24"/>
           <w:lang w:val="ca-ES"/>
@@ -21761,7 +22433,31 @@
           <w:szCs w:val="24"/>
           <w:lang w:val="ca-ES"/>
         </w:rPr>
-        <w:t xml:space="preserve"> s'utilitza per configurar l'aplicació web quan aquesta és desplegada al núvol. La part del codi més interessant és la que específica les dependencies de l'aplicació </w:t>
+        <w:t>,</w:t>
+      </w:r>
+      <w:r>
+        <w:rPr>
+          <w:sz w:val="24"/>
+          <w:szCs w:val="24"/>
+          <w:lang w:val="ca-ES"/>
+        </w:rPr>
+        <w:t xml:space="preserve"> s'utilitza per configurar l'aplicació web quan aquesta és desplegada al núvol. La part del codi més interessant </w:t>
+      </w:r>
+      <w:r>
+        <w:rPr>
+          <w:sz w:val="24"/>
+          <w:szCs w:val="24"/>
+          <w:lang w:val="ca-ES"/>
+        </w:rPr>
+        <w:t>és la que específica les dependè</w:t>
+      </w:r>
+      <w:r>
+        <w:rPr>
+          <w:sz w:val="24"/>
+          <w:szCs w:val="24"/>
+          <w:lang w:val="ca-ES"/>
+        </w:rPr>
+        <w:t xml:space="preserve">ncies de l'aplicació </w:t>
       </w:r>
       <w:r>
         <w:rPr>
@@ -22185,6 +22881,14 @@
         <w:t>Node.js</w:t>
       </w:r>
       <w:proofErr w:type="spellEnd"/>
+      <w:r>
+        <w:rPr>
+          <w:sz w:val="24"/>
+          <w:szCs w:val="24"/>
+          <w:lang w:val="ca-ES"/>
+        </w:rPr>
+        <w:t>.</w:t>
+      </w:r>
     </w:p>
     <w:p>
       <w:pPr>
@@ -22282,7 +22986,7 @@
           <w:szCs w:val="24"/>
           <w:lang w:val="ca-ES"/>
         </w:rPr>
-        <w:t>app.json</w:t>
+        <w:t>app.js</w:t>
       </w:r>
       <w:proofErr w:type="spellEnd"/>
       <w:r>
@@ -22300,35 +23004,32 @@
         <w:rPr>
           <w:sz w:val="24"/>
           <w:szCs w:val="24"/>
-          <w:u w:val="single"/>
-          <w:lang w:val="ca-ES"/>
-        </w:rPr>
-      </w:pPr>
-      <w:r>
-        <w:rPr>
-          <w:sz w:val="24"/>
-          <w:szCs w:val="24"/>
-          <w:u w:val="single"/>
-          <w:lang w:val="ca-ES"/>
-        </w:rPr>
-        <w:t>Introducció</w:t>
-      </w:r>
-    </w:p>
-    <w:p>
-      <w:pPr>
-        <w:rPr>
-          <w:sz w:val="24"/>
-          <w:szCs w:val="24"/>
-          <w:lang w:val="ca-ES"/>
-        </w:rPr>
-      </w:pPr>
-      <w:r>
-        <w:rPr>
-          <w:sz w:val="24"/>
-          <w:szCs w:val="24"/>
-          <w:lang w:val="ca-ES"/>
-        </w:rPr>
-        <w:t xml:space="preserve">El fitxer </w:t>
+          <w:lang w:val="ca-ES"/>
+        </w:rPr>
+      </w:pPr>
+      <w:r>
+        <w:rPr>
+          <w:sz w:val="24"/>
+          <w:szCs w:val="24"/>
+          <w:lang w:val="ca-ES"/>
+        </w:rPr>
+        <w:t>El fitxer</w:t>
+      </w:r>
+      <w:r>
+        <w:rPr>
+          <w:sz w:val="24"/>
+          <w:szCs w:val="24"/>
+          <w:lang w:val="ca-ES"/>
+        </w:rPr>
+        <w:t>,</w:t>
+      </w:r>
+      <w:r>
+        <w:rPr>
+          <w:sz w:val="24"/>
+          <w:szCs w:val="24"/>
+          <w:lang w:val="ca-ES"/>
+        </w:rPr>
+        <w:t xml:space="preserve"> </w:t>
       </w:r>
       <w:proofErr w:type="spellStart"/>
       <w:r>
@@ -22341,6 +23042,15 @@
         <w:t>app.json</w:t>
       </w:r>
       <w:proofErr w:type="spellEnd"/>
+      <w:r>
+        <w:rPr>
+          <w:i/>
+          <w:sz w:val="24"/>
+          <w:szCs w:val="24"/>
+          <w:lang w:val="ca-ES"/>
+        </w:rPr>
+        <w:t>,</w:t>
+      </w:r>
       <w:r>
         <w:rPr>
           <w:sz w:val="24"/>
@@ -22593,7 +23303,39 @@
           <w:szCs w:val="24"/>
           <w:lang w:val="ca-ES"/>
         </w:rPr>
-        <w:t xml:space="preserve">En aqueta secció és declarà la utilització dels diferents complements i la creació de l'aplicació mitjançant el </w:t>
+        <w:t>En aque</w:t>
+      </w:r>
+      <w:r>
+        <w:rPr>
+          <w:sz w:val="24"/>
+          <w:szCs w:val="24"/>
+          <w:lang w:val="ca-ES"/>
+        </w:rPr>
+        <w:t>s</w:t>
+      </w:r>
+      <w:r>
+        <w:rPr>
+          <w:sz w:val="24"/>
+          <w:szCs w:val="24"/>
+          <w:lang w:val="ca-ES"/>
+        </w:rPr>
+        <w:t xml:space="preserve">ta secció </w:t>
+      </w:r>
+      <w:r>
+        <w:rPr>
+          <w:sz w:val="24"/>
+          <w:szCs w:val="24"/>
+          <w:lang w:val="ca-ES"/>
+        </w:rPr>
+        <w:t>e</w:t>
+      </w:r>
+      <w:r>
+        <w:rPr>
+          <w:sz w:val="24"/>
+          <w:szCs w:val="24"/>
+          <w:lang w:val="ca-ES"/>
+        </w:rPr>
+        <w:t xml:space="preserve">s declarà la utilització dels diferents complements i la creació de l'aplicació mitjançant el </w:t>
       </w:r>
       <w:proofErr w:type="spellStart"/>
       <w:r>
@@ -22709,10 +23451,7 @@
     <w:p>
       <w:pPr>
         <w:rPr>
-          <w:sz w:val="24"/>
-          <w:szCs w:val="24"/>
           <w:u w:val="single"/>
-          <w:lang w:val="ca-ES"/>
         </w:rPr>
       </w:pPr>
       <w:r>
@@ -22723,15 +23462,42 @@
         </w:rPr>
         <w:br/>
       </w:r>
-      <w:r>
-        <w:rPr>
-          <w:sz w:val="24"/>
-          <w:szCs w:val="24"/>
+      <w:proofErr w:type="spellStart"/>
+      <w:r>
+        <w:rPr>
           <w:u w:val="single"/>
-          <w:lang w:val="ca-ES"/>
-        </w:rPr>
-        <w:t>Configuració del motor d'impressió i carpetes</w:t>
-      </w:r>
+        </w:rPr>
+        <w:t>Configuració</w:t>
+      </w:r>
+      <w:proofErr w:type="spellEnd"/>
+      <w:r>
+        <w:rPr>
+          <w:u w:val="single"/>
+        </w:rPr>
+        <w:t xml:space="preserve"> del motor </w:t>
+      </w:r>
+      <w:proofErr w:type="spellStart"/>
+      <w:r>
+        <w:rPr>
+          <w:u w:val="single"/>
+        </w:rPr>
+        <w:t>d'impressió</w:t>
+      </w:r>
+      <w:proofErr w:type="spellEnd"/>
+      <w:r>
+        <w:rPr>
+          <w:u w:val="single"/>
+        </w:rPr>
+        <w:t xml:space="preserve"> i </w:t>
+      </w:r>
+      <w:proofErr w:type="spellStart"/>
+      <w:r>
+        <w:rPr>
+          <w:u w:val="single"/>
+        </w:rPr>
+        <w:t>carpetes</w:t>
+      </w:r>
+      <w:proofErr w:type="spellEnd"/>
     </w:p>
     <w:p>
       <w:pPr>
@@ -23063,7 +23829,15 @@
           <w:szCs w:val="24"/>
           <w:lang w:val="ca-ES"/>
         </w:rPr>
-        <w:t xml:space="preserve">De cara a que el servidor </w:t>
+        <w:t>De cara a què</w:t>
+      </w:r>
+      <w:r>
+        <w:rPr>
+          <w:sz w:val="24"/>
+          <w:szCs w:val="24"/>
+          <w:lang w:val="ca-ES"/>
+        </w:rPr>
+        <w:t xml:space="preserve"> el servidor </w:t>
       </w:r>
       <w:r>
         <w:rPr>
@@ -23079,7 +23853,23 @@
           <w:szCs w:val="24"/>
           <w:lang w:val="ca-ES"/>
         </w:rPr>
-        <w:t xml:space="preserve"> capaç de resoldre on es troben localitzats els diferents recursos o fitxers, cal també indicar-ne la ruta de forma relativa a la del servidor. Així doncs, s'emmascara la carpeta </w:t>
+        <w:t xml:space="preserve"> capaç de resoldre on es troben localitzats</w:t>
+      </w:r>
+      <w:r>
+        <w:rPr>
+          <w:sz w:val="24"/>
+          <w:szCs w:val="24"/>
+          <w:lang w:val="ca-ES"/>
+        </w:rPr>
+        <w:t>,</w:t>
+      </w:r>
+      <w:r>
+        <w:rPr>
+          <w:sz w:val="24"/>
+          <w:szCs w:val="24"/>
+          <w:lang w:val="ca-ES"/>
+        </w:rPr>
+        <w:t xml:space="preserve"> els diferents recursos o fitxers, cal també indicar-ne la ruta de forma relativa al servidor. Així doncs, s'emmascara la carpeta </w:t>
       </w:r>
       <w:proofErr w:type="spellStart"/>
       <w:r>
@@ -23147,7 +23937,15 @@
           <w:szCs w:val="24"/>
           <w:lang w:val="ca-ES"/>
         </w:rPr>
-        <w:t>de l'aplicació de la forma següent:</w:t>
+        <w:t xml:space="preserve">de l'aplicació </w:t>
+      </w:r>
+      <w:r>
+        <w:rPr>
+          <w:sz w:val="24"/>
+          <w:szCs w:val="24"/>
+          <w:lang w:val="ca-ES"/>
+        </w:rPr>
+        <w:t>de la següent forma.</w:t>
       </w:r>
     </w:p>
     <w:p>
@@ -23167,245 +23965,245 @@
           <w:szCs w:val="24"/>
           <w:lang w:val="ca-ES"/>
         </w:rPr>
+        <w:t>app.set</w:t>
+      </w:r>
+      <w:proofErr w:type="spellEnd"/>
+      <w:r>
+        <w:rPr>
+          <w:i/>
+          <w:sz w:val="24"/>
+          <w:szCs w:val="24"/>
+          <w:lang w:val="ca-ES"/>
+        </w:rPr>
+        <w:t>('</w:t>
+      </w:r>
+      <w:proofErr w:type="spellStart"/>
+      <w:r>
+        <w:rPr>
+          <w:i/>
+          <w:sz w:val="24"/>
+          <w:szCs w:val="24"/>
+          <w:lang w:val="ca-ES"/>
+        </w:rPr>
+        <w:t>views</w:t>
+      </w:r>
+      <w:proofErr w:type="spellEnd"/>
+      <w:r>
+        <w:rPr>
+          <w:i/>
+          <w:sz w:val="24"/>
+          <w:szCs w:val="24"/>
+          <w:lang w:val="ca-ES"/>
+        </w:rPr>
+        <w:t xml:space="preserve">', </w:t>
+      </w:r>
+      <w:proofErr w:type="spellStart"/>
+      <w:r>
+        <w:rPr>
+          <w:i/>
+          <w:sz w:val="24"/>
+          <w:szCs w:val="24"/>
+          <w:lang w:val="ca-ES"/>
+        </w:rPr>
+        <w:t>path.join</w:t>
+      </w:r>
+      <w:proofErr w:type="spellEnd"/>
+      <w:r>
+        <w:rPr>
+          <w:i/>
+          <w:sz w:val="24"/>
+          <w:szCs w:val="24"/>
+          <w:lang w:val="ca-ES"/>
+        </w:rPr>
+        <w:t>(__</w:t>
+      </w:r>
+      <w:proofErr w:type="spellStart"/>
+      <w:r>
+        <w:rPr>
+          <w:i/>
+          <w:sz w:val="24"/>
+          <w:szCs w:val="24"/>
+          <w:lang w:val="ca-ES"/>
+        </w:rPr>
+        <w:t>dirname</w:t>
+      </w:r>
+      <w:proofErr w:type="spellEnd"/>
+      <w:r>
+        <w:rPr>
+          <w:i/>
+          <w:sz w:val="24"/>
+          <w:szCs w:val="24"/>
+          <w:lang w:val="ca-ES"/>
+        </w:rPr>
+        <w:t>, '</w:t>
+      </w:r>
+      <w:proofErr w:type="spellStart"/>
+      <w:r>
+        <w:rPr>
+          <w:i/>
+          <w:sz w:val="24"/>
+          <w:szCs w:val="24"/>
+          <w:lang w:val="ca-ES"/>
+        </w:rPr>
+        <w:t>views</w:t>
+      </w:r>
+      <w:proofErr w:type="spellEnd"/>
+      <w:r>
+        <w:rPr>
+          <w:i/>
+          <w:sz w:val="24"/>
+          <w:szCs w:val="24"/>
+          <w:lang w:val="ca-ES"/>
+        </w:rPr>
+        <w:t>'));</w:t>
+      </w:r>
+      <w:r>
+        <w:rPr>
+          <w:i/>
+          <w:sz w:val="24"/>
+          <w:szCs w:val="24"/>
+          <w:lang w:val="ca-ES"/>
+        </w:rPr>
+        <w:br/>
+      </w:r>
+      <w:proofErr w:type="spellStart"/>
+      <w:r>
+        <w:rPr>
+          <w:i/>
+          <w:sz w:val="24"/>
+          <w:szCs w:val="24"/>
+          <w:lang w:val="ca-ES"/>
+        </w:rPr>
+        <w:t>app.use</w:t>
+      </w:r>
+      <w:proofErr w:type="spellEnd"/>
+      <w:r>
+        <w:rPr>
+          <w:i/>
+          <w:sz w:val="24"/>
+          <w:szCs w:val="24"/>
+          <w:lang w:val="ca-ES"/>
+        </w:rPr>
+        <w:t>('/</w:t>
+      </w:r>
+      <w:proofErr w:type="spellStart"/>
+      <w:r>
+        <w:rPr>
+          <w:i/>
+          <w:sz w:val="24"/>
+          <w:szCs w:val="24"/>
+          <w:lang w:val="ca-ES"/>
+        </w:rPr>
+        <w:t>assets</w:t>
+      </w:r>
+      <w:proofErr w:type="spellEnd"/>
+      <w:r>
+        <w:rPr>
+          <w:i/>
+          <w:sz w:val="24"/>
+          <w:szCs w:val="24"/>
+          <w:lang w:val="ca-ES"/>
+        </w:rPr>
+        <w:t xml:space="preserve">', </w:t>
+      </w:r>
+      <w:proofErr w:type="spellStart"/>
+      <w:r>
+        <w:rPr>
+          <w:i/>
+          <w:sz w:val="24"/>
+          <w:szCs w:val="24"/>
+          <w:lang w:val="ca-ES"/>
+        </w:rPr>
+        <w:t>express.static</w:t>
+      </w:r>
+      <w:proofErr w:type="spellEnd"/>
+      <w:r>
+        <w:rPr>
+          <w:i/>
+          <w:sz w:val="24"/>
+          <w:szCs w:val="24"/>
+          <w:lang w:val="ca-ES"/>
+        </w:rPr>
+        <w:t>(</w:t>
+      </w:r>
+      <w:proofErr w:type="spellStart"/>
+      <w:r>
+        <w:rPr>
+          <w:i/>
+          <w:sz w:val="24"/>
+          <w:szCs w:val="24"/>
+          <w:lang w:val="ca-ES"/>
+        </w:rPr>
+        <w:t>path.join</w:t>
+      </w:r>
+      <w:proofErr w:type="spellEnd"/>
+      <w:r>
+        <w:rPr>
+          <w:i/>
+          <w:sz w:val="24"/>
+          <w:szCs w:val="24"/>
+          <w:lang w:val="ca-ES"/>
+        </w:rPr>
+        <w:t>(__</w:t>
+      </w:r>
+      <w:proofErr w:type="spellStart"/>
+      <w:r>
+        <w:rPr>
+          <w:i/>
+          <w:sz w:val="24"/>
+          <w:szCs w:val="24"/>
+          <w:lang w:val="ca-ES"/>
+        </w:rPr>
+        <w:t>dirname</w:t>
+      </w:r>
+      <w:proofErr w:type="spellEnd"/>
+      <w:r>
+        <w:rPr>
+          <w:i/>
+          <w:sz w:val="24"/>
+          <w:szCs w:val="24"/>
+          <w:lang w:val="ca-ES"/>
+        </w:rPr>
+        <w:t>, '</w:t>
+      </w:r>
+      <w:proofErr w:type="spellStart"/>
+      <w:r>
+        <w:rPr>
+          <w:i/>
+          <w:sz w:val="24"/>
+          <w:szCs w:val="24"/>
+          <w:lang w:val="ca-ES"/>
+        </w:rPr>
+        <w:t>assets</w:t>
+      </w:r>
+      <w:proofErr w:type="spellEnd"/>
+      <w:r>
+        <w:rPr>
+          <w:i/>
+          <w:sz w:val="24"/>
+          <w:szCs w:val="24"/>
+          <w:lang w:val="ca-ES"/>
+        </w:rPr>
+        <w:t>')));</w:t>
+      </w:r>
+      <w:r>
+        <w:rPr>
+          <w:i/>
+          <w:sz w:val="24"/>
+          <w:szCs w:val="24"/>
+          <w:lang w:val="ca-ES"/>
+        </w:rPr>
+        <w:br/>
+      </w:r>
+      <w:proofErr w:type="spellStart"/>
+      <w:r>
+        <w:rPr>
+          <w:i/>
+          <w:sz w:val="24"/>
+          <w:szCs w:val="24"/>
+          <w:lang w:val="ca-ES"/>
+        </w:rPr>
         <w:lastRenderedPageBreak/>
-        <w:t>app.set</w:t>
-      </w:r>
-      <w:proofErr w:type="spellEnd"/>
-      <w:r>
-        <w:rPr>
-          <w:i/>
-          <w:sz w:val="24"/>
-          <w:szCs w:val="24"/>
-          <w:lang w:val="ca-ES"/>
-        </w:rPr>
-        <w:t>('</w:t>
-      </w:r>
-      <w:proofErr w:type="spellStart"/>
-      <w:r>
-        <w:rPr>
-          <w:i/>
-          <w:sz w:val="24"/>
-          <w:szCs w:val="24"/>
-          <w:lang w:val="ca-ES"/>
-        </w:rPr>
-        <w:t>views</w:t>
-      </w:r>
-      <w:proofErr w:type="spellEnd"/>
-      <w:r>
-        <w:rPr>
-          <w:i/>
-          <w:sz w:val="24"/>
-          <w:szCs w:val="24"/>
-          <w:lang w:val="ca-ES"/>
-        </w:rPr>
-        <w:t xml:space="preserve">', </w:t>
-      </w:r>
-      <w:proofErr w:type="spellStart"/>
-      <w:r>
-        <w:rPr>
-          <w:i/>
-          <w:sz w:val="24"/>
-          <w:szCs w:val="24"/>
-          <w:lang w:val="ca-ES"/>
-        </w:rPr>
-        <w:t>path.join</w:t>
-      </w:r>
-      <w:proofErr w:type="spellEnd"/>
-      <w:r>
-        <w:rPr>
-          <w:i/>
-          <w:sz w:val="24"/>
-          <w:szCs w:val="24"/>
-          <w:lang w:val="ca-ES"/>
-        </w:rPr>
-        <w:t>(__</w:t>
-      </w:r>
-      <w:proofErr w:type="spellStart"/>
-      <w:r>
-        <w:rPr>
-          <w:i/>
-          <w:sz w:val="24"/>
-          <w:szCs w:val="24"/>
-          <w:lang w:val="ca-ES"/>
-        </w:rPr>
-        <w:t>dirname</w:t>
-      </w:r>
-      <w:proofErr w:type="spellEnd"/>
-      <w:r>
-        <w:rPr>
-          <w:i/>
-          <w:sz w:val="24"/>
-          <w:szCs w:val="24"/>
-          <w:lang w:val="ca-ES"/>
-        </w:rPr>
-        <w:t>, '</w:t>
-      </w:r>
-      <w:proofErr w:type="spellStart"/>
-      <w:r>
-        <w:rPr>
-          <w:i/>
-          <w:sz w:val="24"/>
-          <w:szCs w:val="24"/>
-          <w:lang w:val="ca-ES"/>
-        </w:rPr>
-        <w:t>views</w:t>
-      </w:r>
-      <w:proofErr w:type="spellEnd"/>
-      <w:r>
-        <w:rPr>
-          <w:i/>
-          <w:sz w:val="24"/>
-          <w:szCs w:val="24"/>
-          <w:lang w:val="ca-ES"/>
-        </w:rPr>
-        <w:t>'));</w:t>
-      </w:r>
-      <w:r>
-        <w:rPr>
-          <w:i/>
-          <w:sz w:val="24"/>
-          <w:szCs w:val="24"/>
-          <w:lang w:val="ca-ES"/>
-        </w:rPr>
-        <w:br/>
-      </w:r>
-      <w:proofErr w:type="spellStart"/>
-      <w:r>
-        <w:rPr>
-          <w:i/>
-          <w:sz w:val="24"/>
-          <w:szCs w:val="24"/>
-          <w:lang w:val="ca-ES"/>
-        </w:rPr>
-        <w:t>app.use</w:t>
-      </w:r>
-      <w:proofErr w:type="spellEnd"/>
-      <w:r>
-        <w:rPr>
-          <w:i/>
-          <w:sz w:val="24"/>
-          <w:szCs w:val="24"/>
-          <w:lang w:val="ca-ES"/>
-        </w:rPr>
-        <w:t>('/</w:t>
-      </w:r>
-      <w:proofErr w:type="spellStart"/>
-      <w:r>
-        <w:rPr>
-          <w:i/>
-          <w:sz w:val="24"/>
-          <w:szCs w:val="24"/>
-          <w:lang w:val="ca-ES"/>
-        </w:rPr>
-        <w:t>assets</w:t>
-      </w:r>
-      <w:proofErr w:type="spellEnd"/>
-      <w:r>
-        <w:rPr>
-          <w:i/>
-          <w:sz w:val="24"/>
-          <w:szCs w:val="24"/>
-          <w:lang w:val="ca-ES"/>
-        </w:rPr>
-        <w:t xml:space="preserve">', </w:t>
-      </w:r>
-      <w:proofErr w:type="spellStart"/>
-      <w:r>
-        <w:rPr>
-          <w:i/>
-          <w:sz w:val="24"/>
-          <w:szCs w:val="24"/>
-          <w:lang w:val="ca-ES"/>
-        </w:rPr>
-        <w:t>express.static</w:t>
-      </w:r>
-      <w:proofErr w:type="spellEnd"/>
-      <w:r>
-        <w:rPr>
-          <w:i/>
-          <w:sz w:val="24"/>
-          <w:szCs w:val="24"/>
-          <w:lang w:val="ca-ES"/>
-        </w:rPr>
-        <w:t>(</w:t>
-      </w:r>
-      <w:proofErr w:type="spellStart"/>
-      <w:r>
-        <w:rPr>
-          <w:i/>
-          <w:sz w:val="24"/>
-          <w:szCs w:val="24"/>
-          <w:lang w:val="ca-ES"/>
-        </w:rPr>
-        <w:t>path.join</w:t>
-      </w:r>
-      <w:proofErr w:type="spellEnd"/>
-      <w:r>
-        <w:rPr>
-          <w:i/>
-          <w:sz w:val="24"/>
-          <w:szCs w:val="24"/>
-          <w:lang w:val="ca-ES"/>
-        </w:rPr>
-        <w:t>(__</w:t>
-      </w:r>
-      <w:proofErr w:type="spellStart"/>
-      <w:r>
-        <w:rPr>
-          <w:i/>
-          <w:sz w:val="24"/>
-          <w:szCs w:val="24"/>
-          <w:lang w:val="ca-ES"/>
-        </w:rPr>
-        <w:t>dirname</w:t>
-      </w:r>
-      <w:proofErr w:type="spellEnd"/>
-      <w:r>
-        <w:rPr>
-          <w:i/>
-          <w:sz w:val="24"/>
-          <w:szCs w:val="24"/>
-          <w:lang w:val="ca-ES"/>
-        </w:rPr>
-        <w:t>, '</w:t>
-      </w:r>
-      <w:proofErr w:type="spellStart"/>
-      <w:r>
-        <w:rPr>
-          <w:i/>
-          <w:sz w:val="24"/>
-          <w:szCs w:val="24"/>
-          <w:lang w:val="ca-ES"/>
-        </w:rPr>
-        <w:t>assets</w:t>
-      </w:r>
-      <w:proofErr w:type="spellEnd"/>
-      <w:r>
-        <w:rPr>
-          <w:i/>
-          <w:sz w:val="24"/>
-          <w:szCs w:val="24"/>
-          <w:lang w:val="ca-ES"/>
-        </w:rPr>
-        <w:t>')));</w:t>
-      </w:r>
-      <w:r>
-        <w:rPr>
-          <w:i/>
-          <w:sz w:val="24"/>
-          <w:szCs w:val="24"/>
-          <w:lang w:val="ca-ES"/>
-        </w:rPr>
-        <w:br/>
-      </w:r>
-      <w:proofErr w:type="spellStart"/>
-      <w:r>
-        <w:rPr>
-          <w:i/>
-          <w:sz w:val="24"/>
-          <w:szCs w:val="24"/>
-          <w:lang w:val="ca-ES"/>
-        </w:rPr>
         <w:t>app.use</w:t>
       </w:r>
       <w:proofErr w:type="spellEnd"/>
@@ -23649,7 +24447,23 @@
           <w:szCs w:val="24"/>
           <w:lang w:val="ca-ES"/>
         </w:rPr>
-        <w:t xml:space="preserve">En aquest apartat és configuren dos </w:t>
+        <w:t>En</w:t>
+      </w:r>
+      <w:r>
+        <w:rPr>
+          <w:sz w:val="24"/>
+          <w:szCs w:val="24"/>
+          <w:lang w:val="ca-ES"/>
+        </w:rPr>
+        <w:t xml:space="preserve"> aquest apartat e</w:t>
+      </w:r>
+      <w:r>
+        <w:rPr>
+          <w:sz w:val="24"/>
+          <w:szCs w:val="24"/>
+          <w:lang w:val="ca-ES"/>
+        </w:rPr>
+        <w:t xml:space="preserve">s configuren dos </w:t>
       </w:r>
       <w:r>
         <w:rPr>
@@ -23665,7 +24479,23 @@
           <w:szCs w:val="24"/>
           <w:lang w:val="ca-ES"/>
         </w:rPr>
-        <w:t>. El encarregat de gestionar les galetes (</w:t>
+        <w:t>. L'</w:t>
+      </w:r>
+      <w:r>
+        <w:rPr>
+          <w:sz w:val="24"/>
+          <w:szCs w:val="24"/>
+          <w:lang w:val="ca-ES"/>
+        </w:rPr>
+        <w:t>encarregat de gestionar le</w:t>
+      </w:r>
+      <w:r>
+        <w:rPr>
+          <w:sz w:val="24"/>
+          <w:szCs w:val="24"/>
+          <w:lang w:val="ca-ES"/>
+        </w:rPr>
+        <w:t>s galetes (</w:t>
       </w:r>
       <w:proofErr w:type="spellStart"/>
       <w:r>
@@ -23683,7 +24513,15 @@
           <w:szCs w:val="24"/>
           <w:lang w:val="ca-ES"/>
         </w:rPr>
-        <w:t>) i el encarregat d'interpretar els paràmetres enviats al servidor des del client (</w:t>
+        <w:t>) i l'</w:t>
+      </w:r>
+      <w:r>
+        <w:rPr>
+          <w:sz w:val="24"/>
+          <w:szCs w:val="24"/>
+          <w:lang w:val="ca-ES"/>
+        </w:rPr>
+        <w:t>encarregat d'interpretar els paràmetres enviats al servidor des del client (</w:t>
       </w:r>
       <w:proofErr w:type="spellStart"/>
       <w:r>
@@ -23760,7 +24598,23 @@
           <w:szCs w:val="24"/>
           <w:lang w:val="ca-ES"/>
         </w:rPr>
-        <w:t xml:space="preserve"> doncs els paràmetres per defecte ja marquen les galetes a crear com a segures (transmesa si és possible a través de </w:t>
+        <w:t xml:space="preserve"> </w:t>
+      </w:r>
+      <w:r>
+        <w:rPr>
+          <w:sz w:val="24"/>
+          <w:szCs w:val="24"/>
+          <w:lang w:val="ca-ES"/>
+        </w:rPr>
+        <w:t>ja que</w:t>
+      </w:r>
+      <w:r>
+        <w:rPr>
+          <w:sz w:val="24"/>
+          <w:szCs w:val="24"/>
+          <w:lang w:val="ca-ES"/>
+        </w:rPr>
+        <w:t xml:space="preserve"> els paràmetres per defecte ja marquen les galetes a crear com a segures (transmesa si és possible a través de </w:t>
       </w:r>
       <w:proofErr w:type="spellStart"/>
       <w:r>
@@ -23796,7 +24650,39 @@
           <w:szCs w:val="24"/>
           <w:lang w:val="ca-ES"/>
         </w:rPr>
-        <w:t xml:space="preserve"> (no modificable pel client). Per tant, només hem d'indicar-ne el nom de la galeta i un parell de claus amb les que volem firmar i xifrar el contingut d</w:t>
+        <w:t xml:space="preserve"> (no modificable pel client). Per tant, només hem d'indicar-ne el nom i un parell de claus amb les </w:t>
+      </w:r>
+      <w:r>
+        <w:rPr>
+          <w:sz w:val="24"/>
+          <w:szCs w:val="24"/>
+          <w:lang w:val="ca-ES"/>
+        </w:rPr>
+        <w:t>quals</w:t>
+      </w:r>
+      <w:r>
+        <w:rPr>
+          <w:sz w:val="24"/>
+          <w:szCs w:val="24"/>
+          <w:lang w:val="ca-ES"/>
+        </w:rPr>
+        <w:t xml:space="preserve"> </w:t>
+      </w:r>
+      <w:r>
+        <w:rPr>
+          <w:sz w:val="24"/>
+          <w:szCs w:val="24"/>
+          <w:lang w:val="ca-ES"/>
+        </w:rPr>
+        <w:t>vulguem</w:t>
+      </w:r>
+      <w:r>
+        <w:rPr>
+          <w:sz w:val="24"/>
+          <w:szCs w:val="24"/>
+          <w:lang w:val="ca-ES"/>
+        </w:rPr>
+        <w:t xml:space="preserve"> firmar i xifrar el contingut d</w:t>
       </w:r>
       <w:r>
         <w:rPr>
@@ -24009,7 +24895,15 @@
           <w:szCs w:val="24"/>
           <w:lang w:val="ca-ES"/>
         </w:rPr>
-        <w:t xml:space="preserve">Per altre banda, el complement </w:t>
+        <w:t>Per altra</w:t>
+      </w:r>
+      <w:r>
+        <w:rPr>
+          <w:sz w:val="24"/>
+          <w:szCs w:val="24"/>
+          <w:lang w:val="ca-ES"/>
+        </w:rPr>
+        <w:t xml:space="preserve"> banda, el complement </w:t>
       </w:r>
       <w:proofErr w:type="spellStart"/>
       <w:r>
@@ -24027,47 +24921,25 @@
           <w:szCs w:val="24"/>
           <w:lang w:val="ca-ES"/>
         </w:rPr>
-        <w:t>,</w:t>
-      </w:r>
-      <w:r>
-        <w:rPr>
-          <w:sz w:val="24"/>
-          <w:szCs w:val="24"/>
-          <w:lang w:val="ca-ES"/>
-        </w:rPr>
-        <w:t xml:space="preserve"> </w:t>
-      </w:r>
-      <w:r>
-        <w:rPr>
-          <w:sz w:val="24"/>
-          <w:szCs w:val="24"/>
-          <w:lang w:val="ca-ES"/>
-        </w:rPr>
-        <w:t>es preparat per</w:t>
-      </w:r>
-      <w:r>
-        <w:rPr>
-          <w:sz w:val="24"/>
-          <w:szCs w:val="24"/>
-          <w:lang w:val="ca-ES"/>
-        </w:rPr>
-        <w:t xml:space="preserve"> rebre paràmetres de la URL i </w:t>
-      </w:r>
-      <w:r>
-        <w:rPr>
-          <w:sz w:val="24"/>
-          <w:szCs w:val="24"/>
-          <w:lang w:val="ca-ES"/>
-        </w:rPr>
-        <w:t>descodificar</w:t>
-      </w:r>
-      <w:r>
-        <w:rPr>
-          <w:sz w:val="24"/>
-          <w:szCs w:val="24"/>
-          <w:lang w:val="ca-ES"/>
-        </w:rPr>
-        <w:t xml:space="preserve"> paràmetres JSON.</w:t>
+        <w:t xml:space="preserve">, es preparat per rebre paràmetres de </w:t>
+      </w:r>
+      <w:proofErr w:type="spellStart"/>
+      <w:r>
+        <w:rPr>
+          <w:sz w:val="24"/>
+          <w:szCs w:val="24"/>
+          <w:lang w:val="ca-ES"/>
+        </w:rPr>
+        <w:t>l'URL</w:t>
+      </w:r>
+      <w:proofErr w:type="spellEnd"/>
+      <w:r>
+        <w:rPr>
+          <w:sz w:val="24"/>
+          <w:szCs w:val="24"/>
+          <w:lang w:val="ca-ES"/>
+        </w:rPr>
+        <w:t xml:space="preserve"> i descodificar paràmetres JSON.</w:t>
       </w:r>
     </w:p>
     <w:p>
@@ -24277,7 +25149,23 @@
           <w:szCs w:val="24"/>
           <w:lang w:val="ca-ES"/>
         </w:rPr>
-        <w:t xml:space="preserve"> s'encarrega de decidir i configurar els fitxers HTML que </w:t>
+        <w:t xml:space="preserve"> s'encarrega de decidir i configurar els fitxers HTML</w:t>
+      </w:r>
+      <w:r>
+        <w:rPr>
+          <w:sz w:val="24"/>
+          <w:szCs w:val="24"/>
+          <w:lang w:val="ca-ES"/>
+        </w:rPr>
+        <w:t>,</w:t>
+      </w:r>
+      <w:r>
+        <w:rPr>
+          <w:sz w:val="24"/>
+          <w:szCs w:val="24"/>
+          <w:lang w:val="ca-ES"/>
+        </w:rPr>
+        <w:t xml:space="preserve"> que </w:t>
       </w:r>
       <w:r>
         <w:rPr>
@@ -24286,6 +25174,14 @@
           <w:lang w:val="ca-ES"/>
         </w:rPr>
         <w:t>han de ser retornats</w:t>
+      </w:r>
+      <w:r>
+        <w:rPr>
+          <w:sz w:val="24"/>
+          <w:szCs w:val="24"/>
+          <w:lang w:val="ca-ES"/>
+        </w:rPr>
+        <w:t>,</w:t>
       </w:r>
       <w:r>
         <w:rPr>
@@ -24350,7 +25246,23 @@
           <w:szCs w:val="24"/>
           <w:lang w:val="ca-ES"/>
         </w:rPr>
-        <w:t xml:space="preserve">Es capturen, </w:t>
+        <w:t xml:space="preserve">Primer </w:t>
+      </w:r>
+      <w:r>
+        <w:rPr>
+          <w:sz w:val="24"/>
+          <w:szCs w:val="24"/>
+          <w:lang w:val="ca-ES"/>
+        </w:rPr>
+        <w:t>es</w:t>
+      </w:r>
+      <w:r>
+        <w:rPr>
+          <w:sz w:val="24"/>
+          <w:szCs w:val="24"/>
+          <w:lang w:val="ca-ES"/>
+        </w:rPr>
+        <w:t xml:space="preserve"> capturen, </w:t>
       </w:r>
       <w:r>
         <w:rPr>
@@ -24745,6 +25657,156 @@
           <w:lang w:val="ca-ES"/>
         </w:rPr>
         <w:br/>
+        <w:t xml:space="preserve">        </w:t>
+      </w:r>
+      <w:proofErr w:type="spellStart"/>
+      <w:r>
+        <w:rPr>
+          <w:i/>
+          <w:sz w:val="24"/>
+          <w:szCs w:val="24"/>
+          <w:lang w:val="ca-ES"/>
+        </w:rPr>
+        <w:t>titleMobile</w:t>
+      </w:r>
+      <w:proofErr w:type="spellEnd"/>
+      <w:r>
+        <w:rPr>
+          <w:i/>
+          <w:sz w:val="24"/>
+          <w:szCs w:val="24"/>
+          <w:lang w:val="ca-ES"/>
+        </w:rPr>
+        <w:t xml:space="preserve">: </w:t>
+      </w:r>
+      <w:proofErr w:type="spellStart"/>
+      <w:r>
+        <w:rPr>
+          <w:i/>
+          <w:sz w:val="24"/>
+          <w:szCs w:val="24"/>
+          <w:lang w:val="ca-ES"/>
+        </w:rPr>
+        <w:t>params</w:t>
+      </w:r>
+      <w:proofErr w:type="spellEnd"/>
+      <w:r>
+        <w:rPr>
+          <w:i/>
+          <w:sz w:val="24"/>
+          <w:szCs w:val="24"/>
+          <w:lang w:val="ca-ES"/>
+        </w:rPr>
+        <w:t>[3],</w:t>
+      </w:r>
+      <w:r>
+        <w:rPr>
+          <w:i/>
+          <w:sz w:val="24"/>
+          <w:szCs w:val="24"/>
+          <w:lang w:val="ca-ES"/>
+        </w:rPr>
+        <w:br/>
+        <w:t xml:space="preserve">        </w:t>
+      </w:r>
+      <w:proofErr w:type="spellStart"/>
+      <w:r>
+        <w:rPr>
+          <w:i/>
+          <w:sz w:val="24"/>
+          <w:szCs w:val="24"/>
+          <w:lang w:val="ca-ES"/>
+        </w:rPr>
+        <w:t>subtitleDesktop</w:t>
+      </w:r>
+      <w:proofErr w:type="spellEnd"/>
+      <w:r>
+        <w:rPr>
+          <w:i/>
+          <w:sz w:val="24"/>
+          <w:szCs w:val="24"/>
+          <w:lang w:val="ca-ES"/>
+        </w:rPr>
+        <w:t xml:space="preserve">: </w:t>
+      </w:r>
+      <w:proofErr w:type="spellStart"/>
+      <w:r>
+        <w:rPr>
+          <w:i/>
+          <w:sz w:val="24"/>
+          <w:szCs w:val="24"/>
+          <w:lang w:val="ca-ES"/>
+        </w:rPr>
+        <w:t>params</w:t>
+      </w:r>
+      <w:proofErr w:type="spellEnd"/>
+      <w:r>
+        <w:rPr>
+          <w:i/>
+          <w:sz w:val="24"/>
+          <w:szCs w:val="24"/>
+          <w:lang w:val="ca-ES"/>
+        </w:rPr>
+        <w:t>[4],</w:t>
+      </w:r>
+      <w:r>
+        <w:rPr>
+          <w:i/>
+          <w:sz w:val="24"/>
+          <w:szCs w:val="24"/>
+          <w:lang w:val="ca-ES"/>
+        </w:rPr>
+        <w:br/>
+        <w:t xml:space="preserve">        </w:t>
+      </w:r>
+      <w:proofErr w:type="spellStart"/>
+      <w:r>
+        <w:rPr>
+          <w:i/>
+          <w:sz w:val="24"/>
+          <w:szCs w:val="24"/>
+          <w:lang w:val="ca-ES"/>
+        </w:rPr>
+        <w:t>subtitleTablet</w:t>
+      </w:r>
+      <w:proofErr w:type="spellEnd"/>
+      <w:r>
+        <w:rPr>
+          <w:i/>
+          <w:sz w:val="24"/>
+          <w:szCs w:val="24"/>
+          <w:lang w:val="ca-ES"/>
+        </w:rPr>
+        <w:t xml:space="preserve">: </w:t>
+      </w:r>
+      <w:proofErr w:type="spellStart"/>
+      <w:r>
+        <w:rPr>
+          <w:i/>
+          <w:sz w:val="24"/>
+          <w:szCs w:val="24"/>
+          <w:lang w:val="ca-ES"/>
+        </w:rPr>
+        <w:t>params</w:t>
+      </w:r>
+      <w:proofErr w:type="spellEnd"/>
+      <w:r>
+        <w:rPr>
+          <w:i/>
+          <w:sz w:val="24"/>
+          <w:szCs w:val="24"/>
+          <w:lang w:val="ca-ES"/>
+        </w:rPr>
+        <w:t>[5],</w:t>
+      </w:r>
+      <w:r>
+        <w:rPr>
+          <w:i/>
+          <w:sz w:val="24"/>
+          <w:szCs w:val="24"/>
+          <w:lang w:val="ca-ES"/>
+        </w:rPr>
+        <w:br/>
       </w:r>
       <w:r>
         <w:rPr>
@@ -24764,7 +25826,7 @@
           <w:szCs w:val="24"/>
           <w:lang w:val="ca-ES"/>
         </w:rPr>
-        <w:t>titleMobile</w:t>
+        <w:t>button</w:t>
       </w:r>
       <w:proofErr w:type="spellEnd"/>
       <w:r>
@@ -24794,7 +25856,7 @@
           <w:szCs w:val="24"/>
           <w:lang w:val="ca-ES"/>
         </w:rPr>
-        <w:t>[3],</w:t>
+        <w:t>[6],</w:t>
       </w:r>
       <w:r>
         <w:rPr>
@@ -24814,156 +25876,6 @@
           <w:szCs w:val="24"/>
           <w:lang w:val="ca-ES"/>
         </w:rPr>
-        <w:t>subtitleDesktop</w:t>
-      </w:r>
-      <w:proofErr w:type="spellEnd"/>
-      <w:r>
-        <w:rPr>
-          <w:i/>
-          <w:sz w:val="24"/>
-          <w:szCs w:val="24"/>
-          <w:lang w:val="ca-ES"/>
-        </w:rPr>
-        <w:t xml:space="preserve">: </w:t>
-      </w:r>
-      <w:proofErr w:type="spellStart"/>
-      <w:r>
-        <w:rPr>
-          <w:i/>
-          <w:sz w:val="24"/>
-          <w:szCs w:val="24"/>
-          <w:lang w:val="ca-ES"/>
-        </w:rPr>
-        <w:t>params</w:t>
-      </w:r>
-      <w:proofErr w:type="spellEnd"/>
-      <w:r>
-        <w:rPr>
-          <w:i/>
-          <w:sz w:val="24"/>
-          <w:szCs w:val="24"/>
-          <w:lang w:val="ca-ES"/>
-        </w:rPr>
-        <w:t>[4],</w:t>
-      </w:r>
-      <w:r>
-        <w:rPr>
-          <w:i/>
-          <w:sz w:val="24"/>
-          <w:szCs w:val="24"/>
-          <w:lang w:val="ca-ES"/>
-        </w:rPr>
-        <w:br/>
-        <w:t xml:space="preserve">        </w:t>
-      </w:r>
-      <w:proofErr w:type="spellStart"/>
-      <w:r>
-        <w:rPr>
-          <w:i/>
-          <w:sz w:val="24"/>
-          <w:szCs w:val="24"/>
-          <w:lang w:val="ca-ES"/>
-        </w:rPr>
-        <w:t>subtitleTablet</w:t>
-      </w:r>
-      <w:proofErr w:type="spellEnd"/>
-      <w:r>
-        <w:rPr>
-          <w:i/>
-          <w:sz w:val="24"/>
-          <w:szCs w:val="24"/>
-          <w:lang w:val="ca-ES"/>
-        </w:rPr>
-        <w:t xml:space="preserve">: </w:t>
-      </w:r>
-      <w:proofErr w:type="spellStart"/>
-      <w:r>
-        <w:rPr>
-          <w:i/>
-          <w:sz w:val="24"/>
-          <w:szCs w:val="24"/>
-          <w:lang w:val="ca-ES"/>
-        </w:rPr>
-        <w:t>params</w:t>
-      </w:r>
-      <w:proofErr w:type="spellEnd"/>
-      <w:r>
-        <w:rPr>
-          <w:i/>
-          <w:sz w:val="24"/>
-          <w:szCs w:val="24"/>
-          <w:lang w:val="ca-ES"/>
-        </w:rPr>
-        <w:t>[5],</w:t>
-      </w:r>
-      <w:r>
-        <w:rPr>
-          <w:i/>
-          <w:sz w:val="24"/>
-          <w:szCs w:val="24"/>
-          <w:lang w:val="ca-ES"/>
-        </w:rPr>
-        <w:br/>
-        <w:t xml:space="preserve">        </w:t>
-      </w:r>
-      <w:proofErr w:type="spellStart"/>
-      <w:r>
-        <w:rPr>
-          <w:i/>
-          <w:sz w:val="24"/>
-          <w:szCs w:val="24"/>
-          <w:lang w:val="ca-ES"/>
-        </w:rPr>
-        <w:t>button</w:t>
-      </w:r>
-      <w:proofErr w:type="spellEnd"/>
-      <w:r>
-        <w:rPr>
-          <w:i/>
-          <w:sz w:val="24"/>
-          <w:szCs w:val="24"/>
-          <w:lang w:val="ca-ES"/>
-        </w:rPr>
-        <w:t xml:space="preserve">: </w:t>
-      </w:r>
-      <w:proofErr w:type="spellStart"/>
-      <w:r>
-        <w:rPr>
-          <w:i/>
-          <w:sz w:val="24"/>
-          <w:szCs w:val="24"/>
-          <w:lang w:val="ca-ES"/>
-        </w:rPr>
-        <w:t>params</w:t>
-      </w:r>
-      <w:proofErr w:type="spellEnd"/>
-      <w:r>
-        <w:rPr>
-          <w:i/>
-          <w:sz w:val="24"/>
-          <w:szCs w:val="24"/>
-          <w:lang w:val="ca-ES"/>
-        </w:rPr>
-        <w:t>[6],</w:t>
-      </w:r>
-      <w:r>
-        <w:rPr>
-          <w:i/>
-          <w:sz w:val="24"/>
-          <w:szCs w:val="24"/>
-          <w:lang w:val="ca-ES"/>
-        </w:rPr>
-        <w:br/>
-        <w:t xml:space="preserve">        </w:t>
-      </w:r>
-      <w:proofErr w:type="spellStart"/>
-      <w:r>
-        <w:rPr>
-          <w:i/>
-          <w:sz w:val="24"/>
-          <w:szCs w:val="24"/>
-          <w:lang w:val="ca-ES"/>
-        </w:rPr>
         <w:t>buttonHref</w:t>
       </w:r>
       <w:proofErr w:type="spellEnd"/>
@@ -25092,7 +26004,41 @@
           <w:szCs w:val="24"/>
           <w:lang w:val="ca-ES"/>
         </w:rPr>
-        <w:t>, denotada pel URL `</w:t>
+        <w:t>, denotada per</w:t>
+      </w:r>
+      <w:r>
+        <w:rPr>
+          <w:sz w:val="24"/>
+          <w:szCs w:val="24"/>
+          <w:lang w:val="ca-ES"/>
+        </w:rPr>
+        <w:t xml:space="preserve"> </w:t>
+      </w:r>
+      <w:proofErr w:type="spellStart"/>
+      <w:r>
+        <w:rPr>
+          <w:sz w:val="24"/>
+          <w:szCs w:val="24"/>
+          <w:lang w:val="ca-ES"/>
+        </w:rPr>
+        <w:t>l'</w:t>
+      </w:r>
+      <w:r>
+        <w:rPr>
+          <w:sz w:val="24"/>
+          <w:szCs w:val="24"/>
+          <w:lang w:val="ca-ES"/>
+        </w:rPr>
+        <w:t>URL</w:t>
+      </w:r>
+      <w:proofErr w:type="spellEnd"/>
+      <w:r>
+        <w:rPr>
+          <w:sz w:val="24"/>
+          <w:szCs w:val="24"/>
+          <w:lang w:val="ca-ES"/>
+        </w:rPr>
+        <w:t xml:space="preserve"> `</w:t>
       </w:r>
       <w:r>
         <w:rPr>
@@ -25116,7 +26062,15 @@
           <w:szCs w:val="24"/>
           <w:lang w:val="ca-ES"/>
         </w:rPr>
-        <w:t>és</w:t>
+        <w:t>e</w:t>
+      </w:r>
+      <w:r>
+        <w:rPr>
+          <w:sz w:val="24"/>
+          <w:szCs w:val="24"/>
+          <w:lang w:val="ca-ES"/>
+        </w:rPr>
+        <w:t>s</w:t>
       </w:r>
       <w:r>
         <w:rPr>
@@ -25251,18 +26205,16 @@
           <w:szCs w:val="24"/>
           <w:lang w:val="ca-ES"/>
         </w:rPr>
-        <w:t xml:space="preserve">es processa el fitxer </w:t>
-      </w:r>
-      <w:proofErr w:type="spellStart"/>
-      <w:r>
-        <w:rPr>
-          <w:sz w:val="24"/>
-          <w:szCs w:val="24"/>
-          <w:lang w:val="ca-ES"/>
-        </w:rPr>
-        <w:t>html</w:t>
-      </w:r>
-      <w:proofErr w:type="spellEnd"/>
+        <w:t>es processa el fitxer</w:t>
+      </w:r>
+      <w:r>
+        <w:rPr>
+          <w:sz w:val="24"/>
+          <w:szCs w:val="24"/>
+          <w:lang w:val="ca-ES"/>
+        </w:rPr>
+        <w:t>,</w:t>
+      </w:r>
       <w:r>
         <w:rPr>
           <w:sz w:val="24"/>
@@ -25279,6 +26231,15 @@
           <w:lang w:val="ca-ES"/>
         </w:rPr>
         <w:t>index.html</w:t>
+      </w:r>
+      <w:r>
+        <w:rPr>
+          <w:i/>
+          <w:sz w:val="24"/>
+          <w:szCs w:val="24"/>
+          <w:lang w:val="ca-ES"/>
+        </w:rPr>
+        <w:t>,</w:t>
       </w:r>
       <w:r>
         <w:rPr>
@@ -25452,6 +26413,14 @@
           <w:szCs w:val="24"/>
           <w:lang w:val="ca-ES"/>
         </w:rPr>
+        <w:t>, tal com s'indica en el següent bloc de codi</w:t>
+      </w:r>
+      <w:r>
+        <w:rPr>
+          <w:sz w:val="24"/>
+          <w:szCs w:val="24"/>
+          <w:lang w:val="ca-ES"/>
+        </w:rPr>
         <w:t>,</w:t>
       </w:r>
       <w:r>
@@ -25468,23 +26437,7 @@
           <w:szCs w:val="24"/>
           <w:lang w:val="ca-ES"/>
         </w:rPr>
-        <w:t>, tal</w:t>
-      </w:r>
-      <w:r>
-        <w:rPr>
-          <w:sz w:val="24"/>
-          <w:szCs w:val="24"/>
-          <w:lang w:val="ca-ES"/>
-        </w:rPr>
-        <w:t xml:space="preserve"> com s'indica </w:t>
-      </w:r>
-      <w:r>
-        <w:rPr>
-          <w:sz w:val="24"/>
-          <w:szCs w:val="24"/>
-          <w:lang w:val="ca-ES"/>
-        </w:rPr>
-        <w:t>en el següent bloc de codi.</w:t>
+        <w:t>.</w:t>
       </w:r>
     </w:p>
     <w:p>
@@ -25826,7 +26779,25 @@
           <w:u w:val="single"/>
           <w:lang w:val="ca-ES"/>
         </w:rPr>
-        <w:t>Processament peticions POST</w:t>
+        <w:t xml:space="preserve">Processament </w:t>
+      </w:r>
+      <w:r>
+        <w:rPr>
+          <w:sz w:val="24"/>
+          <w:szCs w:val="24"/>
+          <w:u w:val="single"/>
+          <w:lang w:val="ca-ES"/>
+        </w:rPr>
+        <w:t xml:space="preserve">de </w:t>
+      </w:r>
+      <w:r>
+        <w:rPr>
+          <w:sz w:val="24"/>
+          <w:szCs w:val="24"/>
+          <w:u w:val="single"/>
+          <w:lang w:val="ca-ES"/>
+        </w:rPr>
+        <w:t>peticions POST</w:t>
       </w:r>
     </w:p>
     <w:p>
@@ -25936,7 +26907,15 @@
           <w:szCs w:val="24"/>
           <w:lang w:val="ca-ES"/>
         </w:rPr>
-        <w:t xml:space="preserve">Quan és rep una </w:t>
+        <w:t>Quan e</w:t>
+      </w:r>
+      <w:r>
+        <w:rPr>
+          <w:sz w:val="24"/>
+          <w:szCs w:val="24"/>
+          <w:lang w:val="ca-ES"/>
+        </w:rPr>
+        <w:t xml:space="preserve">s rep una </w:t>
       </w:r>
       <w:r>
         <w:rPr>
@@ -26105,25 +27084,47 @@
           <w:szCs w:val="24"/>
           <w:lang w:val="ca-ES"/>
         </w:rPr>
-        <w:t xml:space="preserve"> que indica a la capa del controlador a quina pàgina s'ha de </w:t>
-      </w:r>
-      <w:proofErr w:type="spellStart"/>
-      <w:r>
-        <w:rPr>
-          <w:sz w:val="24"/>
-          <w:szCs w:val="24"/>
-          <w:lang w:val="ca-ES"/>
-        </w:rPr>
-        <w:t>redireccionar</w:t>
-      </w:r>
-      <w:proofErr w:type="spellEnd"/>
-      <w:r>
-        <w:rPr>
-          <w:sz w:val="24"/>
-          <w:szCs w:val="24"/>
-          <w:lang w:val="ca-ES"/>
-        </w:rPr>
-        <w:t xml:space="preserve"> a l'usuari de l'aplicació. </w:t>
+        <w:t xml:space="preserve"> que indica a la capa del controlador</w:t>
+      </w:r>
+      <w:r>
+        <w:rPr>
+          <w:sz w:val="24"/>
+          <w:szCs w:val="24"/>
+          <w:lang w:val="ca-ES"/>
+        </w:rPr>
+        <w:t>,</w:t>
+      </w:r>
+      <w:r>
+        <w:rPr>
+          <w:sz w:val="24"/>
+          <w:szCs w:val="24"/>
+          <w:lang w:val="ca-ES"/>
+        </w:rPr>
+        <w:t xml:space="preserve"> a quina pàgina </w:t>
+      </w:r>
+      <w:r>
+        <w:rPr>
+          <w:sz w:val="24"/>
+          <w:szCs w:val="24"/>
+          <w:lang w:val="ca-ES"/>
+        </w:rPr>
+        <w:t>s'ha de redirigir</w:t>
+      </w:r>
+      <w:r>
+        <w:rPr>
+          <w:sz w:val="24"/>
+          <w:szCs w:val="24"/>
+          <w:lang w:val="ca-ES"/>
+        </w:rPr>
+        <w:t xml:space="preserve"> a l'usuari</w:t>
+      </w:r>
+      <w:r>
+        <w:rPr>
+          <w:sz w:val="24"/>
+          <w:szCs w:val="24"/>
+          <w:lang w:val="ca-ES"/>
+        </w:rPr>
+        <w:t>.</w:t>
       </w:r>
     </w:p>
     <w:p>
@@ -26190,7 +27191,6 @@
           <w:szCs w:val="24"/>
           <w:lang w:val="ca-ES"/>
         </w:rPr>
-        <w:lastRenderedPageBreak/>
         <w:t>app.post</w:t>
       </w:r>
       <w:proofErr w:type="spellEnd"/>
@@ -26447,15 +27447,7 @@
           <w:u w:val="single"/>
           <w:lang w:val="ca-ES"/>
         </w:rPr>
-        <w:br/>
-      </w:r>
-      <w:r>
-        <w:rPr>
-          <w:sz w:val="24"/>
-          <w:szCs w:val="24"/>
-          <w:u w:val="single"/>
-          <w:lang w:val="ca-ES"/>
-        </w:rPr>
+        <w:lastRenderedPageBreak/>
         <w:t>Validació d'identificació</w:t>
       </w:r>
     </w:p>
@@ -26614,31 +27606,70 @@
           <w:szCs w:val="24"/>
           <w:lang w:val="ca-ES"/>
         </w:rPr>
-        <w:t xml:space="preserve"> en la capçalera de la petició </w:t>
-      </w:r>
-      <w:r>
-        <w:rPr>
-          <w:sz w:val="24"/>
-          <w:szCs w:val="24"/>
-          <w:lang w:val="ca-ES"/>
-        </w:rPr>
-        <w:t>de la següent forma:</w:t>
+        <w:t xml:space="preserve"> </w:t>
+      </w:r>
+      <w:r>
+        <w:rPr>
+          <w:sz w:val="24"/>
+          <w:szCs w:val="24"/>
+          <w:lang w:val="ca-ES"/>
+        </w:rPr>
+        <w:t>a</w:t>
+      </w:r>
+      <w:r>
+        <w:rPr>
+          <w:sz w:val="24"/>
+          <w:szCs w:val="24"/>
+          <w:lang w:val="ca-ES"/>
+        </w:rPr>
+        <w:t xml:space="preserve"> la capçalera de la petició </w:t>
+      </w:r>
+      <w:r>
+        <w:rPr>
+          <w:sz w:val="24"/>
+          <w:szCs w:val="24"/>
+          <w:lang w:val="ca-ES"/>
+        </w:rPr>
+        <w:t>de la forma</w:t>
+      </w:r>
+      <w:r>
+        <w:rPr>
+          <w:sz w:val="24"/>
+          <w:szCs w:val="24"/>
+          <w:lang w:val="ca-ES"/>
+        </w:rPr>
+        <w:t xml:space="preserve"> </w:t>
+      </w:r>
+      <w:proofErr w:type="spellStart"/>
+      <w:r>
+        <w:rPr>
+          <w:sz w:val="24"/>
+          <w:szCs w:val="24"/>
+          <w:lang w:val="ca-ES"/>
+        </w:rPr>
+        <w:t>seguent</w:t>
+      </w:r>
+      <w:proofErr w:type="spellEnd"/>
+      <w:r>
+        <w:rPr>
+          <w:sz w:val="24"/>
+          <w:szCs w:val="24"/>
+          <w:lang w:val="ca-ES"/>
+        </w:rPr>
+        <w:t>:</w:t>
       </w:r>
     </w:p>
     <w:p>
       <w:pPr>
         <w:rPr>
-          <w:b/>
-          <w:i/>
-          <w:sz w:val="24"/>
-          <w:szCs w:val="24"/>
-          <w:lang w:val="ca-ES"/>
-        </w:rPr>
-      </w:pPr>
-      <w:proofErr w:type="spellStart"/>
-      <w:r>
-        <w:rPr>
-          <w:b/>
+          <w:sz w:val="24"/>
+          <w:szCs w:val="24"/>
+          <w:lang w:val="ca-ES"/>
+        </w:rPr>
+      </w:pPr>
+      <w:proofErr w:type="spellStart"/>
+      <w:r>
+        <w:rPr>
           <w:i/>
           <w:sz w:val="24"/>
           <w:szCs w:val="24"/>
@@ -26649,7 +27680,6 @@
       <w:proofErr w:type="spellEnd"/>
       <w:r>
         <w:rPr>
-          <w:b/>
           <w:i/>
           <w:sz w:val="24"/>
           <w:szCs w:val="24"/>
@@ -26660,7 +27690,6 @@
       <w:proofErr w:type="spellStart"/>
       <w:r>
         <w:rPr>
-          <w:b/>
           <w:i/>
           <w:sz w:val="24"/>
           <w:szCs w:val="24"/>
@@ -26671,7 +27700,6 @@
       <w:proofErr w:type="spellEnd"/>
       <w:r>
         <w:rPr>
-          <w:b/>
           <w:i/>
           <w:sz w:val="24"/>
           <w:szCs w:val="24"/>
@@ -26682,7 +27710,6 @@
       <w:proofErr w:type="spellStart"/>
       <w:r>
         <w:rPr>
-          <w:b/>
           <w:i/>
           <w:sz w:val="24"/>
           <w:szCs w:val="24"/>
@@ -26693,7 +27720,6 @@
       <w:proofErr w:type="spellEnd"/>
       <w:r>
         <w:rPr>
-          <w:b/>
           <w:i/>
           <w:sz w:val="24"/>
           <w:szCs w:val="24"/>
@@ -26704,7 +27730,6 @@
       <w:proofErr w:type="spellStart"/>
       <w:r>
         <w:rPr>
-          <w:b/>
           <w:i/>
           <w:sz w:val="24"/>
           <w:szCs w:val="24"/>
@@ -26715,7 +27740,6 @@
       <w:proofErr w:type="spellEnd"/>
       <w:r>
         <w:rPr>
-          <w:b/>
           <w:i/>
           <w:sz w:val="24"/>
           <w:szCs w:val="24"/>
@@ -26726,8 +27750,6 @@
       <w:proofErr w:type="spellStart"/>
       <w:r>
         <w:rPr>
-          <w:b/>
-          <w:i/>
           <w:sz w:val="24"/>
           <w:szCs w:val="24"/>
           <w:lang w:val="ca-ES"/>
@@ -26737,8 +27759,6 @@
       <w:proofErr w:type="spellEnd"/>
       <w:r>
         <w:rPr>
-          <w:b/>
-          <w:i/>
           <w:sz w:val="24"/>
           <w:szCs w:val="24"/>
           <w:lang w:val="ca-ES"/>
@@ -26783,12 +27803,20 @@
       <w:proofErr w:type="spellStart"/>
       <w:r>
         <w:rPr>
-          <w:i/>
-          <w:sz w:val="24"/>
-          <w:szCs w:val="24"/>
-          <w:lang w:val="ca-ES"/>
-        </w:rPr>
-        <w:t>session</w:t>
+          <w:sz w:val="24"/>
+          <w:szCs w:val="24"/>
+          <w:lang w:val="ca-ES"/>
+        </w:rPr>
+        <w:t>s</w:t>
+      </w:r>
+      <w:r>
+        <w:rPr>
+          <w:i/>
+          <w:sz w:val="24"/>
+          <w:szCs w:val="24"/>
+          <w:lang w:val="ca-ES"/>
+        </w:rPr>
+        <w:t>ession</w:t>
       </w:r>
       <w:proofErr w:type="spellEnd"/>
       <w:r>
@@ -27114,7 +28142,23 @@
           <w:szCs w:val="24"/>
           <w:lang w:val="ca-ES"/>
         </w:rPr>
-        <w:t xml:space="preserve"> en indicar </w:t>
+        <w:t xml:space="preserve"> </w:t>
+      </w:r>
+      <w:r>
+        <w:rPr>
+          <w:sz w:val="24"/>
+          <w:szCs w:val="24"/>
+          <w:lang w:val="ca-ES"/>
+        </w:rPr>
+        <w:t>a</w:t>
+      </w:r>
+      <w:r>
+        <w:rPr>
+          <w:sz w:val="24"/>
+          <w:szCs w:val="24"/>
+          <w:lang w:val="ca-ES"/>
+        </w:rPr>
+        <w:t xml:space="preserve"> indicar </w:t>
       </w:r>
       <w:r>
         <w:rPr>
@@ -27146,7 +28190,31 @@
           <w:szCs w:val="24"/>
           <w:lang w:val="ca-ES"/>
         </w:rPr>
-        <w:t xml:space="preserve">. La línea de codi utilitzada, permet alternar entre un valor per defecte o el especificat en els paràmetres </w:t>
+        <w:t>. La líni</w:t>
+      </w:r>
+      <w:r>
+        <w:rPr>
+          <w:sz w:val="24"/>
+          <w:szCs w:val="24"/>
+          <w:lang w:val="ca-ES"/>
+        </w:rPr>
+        <w:t>a de codi utilitzada, permet alternar entre un valor per defecte o l</w:t>
+      </w:r>
+      <w:r>
+        <w:rPr>
+          <w:sz w:val="24"/>
+          <w:szCs w:val="24"/>
+          <w:lang w:val="ca-ES"/>
+        </w:rPr>
+        <w:t>'</w:t>
+      </w:r>
+      <w:r>
+        <w:rPr>
+          <w:sz w:val="24"/>
+          <w:szCs w:val="24"/>
+          <w:lang w:val="ca-ES"/>
+        </w:rPr>
+        <w:t xml:space="preserve">especificat en els paràmetres </w:t>
       </w:r>
       <w:r>
         <w:rPr>
@@ -27326,7 +28394,23 @@
           <w:szCs w:val="24"/>
           <w:lang w:val="ca-ES"/>
         </w:rPr>
-        <w:t xml:space="preserve">Aquest fitxer s'encarrega de configurar els esdeveniments generals que seran enviats a Google </w:t>
+        <w:t>Aquest fitxer</w:t>
+      </w:r>
+      <w:r>
+        <w:rPr>
+          <w:sz w:val="24"/>
+          <w:szCs w:val="24"/>
+          <w:lang w:val="ca-ES"/>
+        </w:rPr>
+        <w:t>,</w:t>
+      </w:r>
+      <w:r>
+        <w:rPr>
+          <w:sz w:val="24"/>
+          <w:szCs w:val="24"/>
+          <w:lang w:val="ca-ES"/>
+        </w:rPr>
+        <w:t xml:space="preserve"> s'encarrega de configurar els esdeveniments generals que seran enviats a Google </w:t>
       </w:r>
       <w:proofErr w:type="spellStart"/>
       <w:r>
@@ -27503,16 +28587,7 @@
           <w:szCs w:val="24"/>
           <w:lang w:val="ca-ES"/>
         </w:rPr>
-        <w:t xml:space="preserve"> són opcionals. El sistema </w:t>
-      </w:r>
-      <w:r>
-        <w:rPr>
-          <w:sz w:val="24"/>
-          <w:szCs w:val="24"/>
-          <w:lang w:val="ca-ES"/>
-        </w:rPr>
-        <w:lastRenderedPageBreak/>
-        <w:t>plantejat</w:t>
+        <w:t xml:space="preserve"> són opcionals. El sistema plantejat</w:t>
       </w:r>
       <w:r>
         <w:rPr>
@@ -27536,7 +28611,23 @@
           <w:szCs w:val="24"/>
           <w:lang w:val="ca-ES"/>
         </w:rPr>
-        <w:t xml:space="preserve">ssibilitat de que el paràmetre </w:t>
+        <w:t>ssibilitat que el paràmetre</w:t>
+      </w:r>
+      <w:r>
+        <w:rPr>
+          <w:sz w:val="24"/>
+          <w:szCs w:val="24"/>
+          <w:lang w:val="ca-ES"/>
+        </w:rPr>
+        <w:t>,</w:t>
+      </w:r>
+      <w:r>
+        <w:rPr>
+          <w:sz w:val="24"/>
+          <w:szCs w:val="24"/>
+          <w:lang w:val="ca-ES"/>
+        </w:rPr>
+        <w:t xml:space="preserve"> </w:t>
       </w:r>
       <w:r>
         <w:rPr>
@@ -27561,7 +28652,15 @@
           <w:szCs w:val="24"/>
           <w:lang w:val="ca-ES"/>
         </w:rPr>
-        <w:t xml:space="preserve">sigui omplert automàticament, </w:t>
+        <w:t>sigui omplert automàticament,</w:t>
+      </w:r>
+      <w:r>
+        <w:rPr>
+          <w:sz w:val="24"/>
+          <w:szCs w:val="24"/>
+          <w:lang w:val="ca-ES"/>
+        </w:rPr>
+        <w:t xml:space="preserve"> </w:t>
       </w:r>
       <w:r>
         <w:rPr>
@@ -27587,7 +28686,23 @@
           <w:szCs w:val="24"/>
           <w:lang w:val="ca-ES"/>
         </w:rPr>
-        <w:t xml:space="preserve"> de la pàgina que dispara l'esdeveniment.</w:t>
+        <w:t xml:space="preserve"> de la pàgina</w:t>
+      </w:r>
+      <w:r>
+        <w:rPr>
+          <w:sz w:val="24"/>
+          <w:szCs w:val="24"/>
+          <w:lang w:val="ca-ES"/>
+        </w:rPr>
+        <w:t>,</w:t>
+      </w:r>
+      <w:r>
+        <w:rPr>
+          <w:sz w:val="24"/>
+          <w:szCs w:val="24"/>
+          <w:lang w:val="ca-ES"/>
+        </w:rPr>
+        <w:t xml:space="preserve"> que dispara l'esdeveniment.</w:t>
       </w:r>
     </w:p>
     <w:p>
@@ -27604,7 +28719,23 @@
           <w:szCs w:val="24"/>
           <w:lang w:val="ca-ES"/>
         </w:rPr>
-        <w:t xml:space="preserve">En el bloc de codi que es mostra a continuació es poden observar dues funcions. La funció, </w:t>
+        <w:t>En el bloc de codi que es mostra a continuació es poden ob</w:t>
+      </w:r>
+      <w:r>
+        <w:rPr>
+          <w:sz w:val="24"/>
+          <w:szCs w:val="24"/>
+          <w:lang w:val="ca-ES"/>
+        </w:rPr>
+        <w:t>servar dues funcions. La funció,</w:t>
+      </w:r>
+      <w:r>
+        <w:rPr>
+          <w:sz w:val="24"/>
+          <w:szCs w:val="24"/>
+          <w:lang w:val="ca-ES"/>
+        </w:rPr>
+        <w:t xml:space="preserve"> </w:t>
       </w:r>
       <w:proofErr w:type="spellStart"/>
       <w:r>
@@ -27677,7 +28808,32 @@
           <w:szCs w:val="24"/>
           <w:lang w:val="ca-ES"/>
         </w:rPr>
-        <w:t xml:space="preserve">és la funció que s'invoca per disparar tots els esdeveniments de l'aplicació web, de forma centralitzada i cridar a la funció </w:t>
+        <w:t xml:space="preserve">és la funció que s'invoca per disparar tots els esdeveniments de </w:t>
+      </w:r>
+      <w:r>
+        <w:rPr>
+          <w:sz w:val="24"/>
+          <w:szCs w:val="24"/>
+          <w:lang w:val="ca-ES"/>
+        </w:rPr>
+        <w:lastRenderedPageBreak/>
+        <w:t>l'aplicació web, de forma centralitzada i cridar a la funció</w:t>
+      </w:r>
+      <w:r>
+        <w:rPr>
+          <w:sz w:val="24"/>
+          <w:szCs w:val="24"/>
+          <w:lang w:val="ca-ES"/>
+        </w:rPr>
+        <w:t>,</w:t>
+      </w:r>
+      <w:r>
+        <w:rPr>
+          <w:sz w:val="24"/>
+          <w:szCs w:val="24"/>
+          <w:lang w:val="ca-ES"/>
+        </w:rPr>
+        <w:t xml:space="preserve"> </w:t>
       </w:r>
       <w:proofErr w:type="spellStart"/>
       <w:r>
@@ -28364,7 +29520,34 @@
           <w:szCs w:val="24"/>
           <w:lang w:val="ca-ES"/>
         </w:rPr>
-        <w:t>: Configurant elements propis</w:t>
+        <w:t xml:space="preserve">: Configurant </w:t>
+      </w:r>
+      <w:r>
+        <w:rPr>
+          <w:b/>
+          <w:sz w:val="24"/>
+          <w:szCs w:val="24"/>
+          <w:lang w:val="ca-ES"/>
+        </w:rPr>
+        <w:t>elements i classes</w:t>
+      </w:r>
+      <w:r>
+        <w:rPr>
+          <w:b/>
+          <w:sz w:val="24"/>
+          <w:szCs w:val="24"/>
+          <w:lang w:val="ca-ES"/>
+        </w:rPr>
+        <w:t xml:space="preserve"> </w:t>
+      </w:r>
+      <w:r>
+        <w:rPr>
+          <w:b/>
+          <w:sz w:val="24"/>
+          <w:szCs w:val="24"/>
+          <w:lang w:val="ca-ES"/>
+        </w:rPr>
+        <w:t>pròpies</w:t>
       </w:r>
     </w:p>
     <w:p>
@@ -28416,15 +29599,47 @@
           <w:szCs w:val="24"/>
           <w:lang w:val="ca-ES"/>
         </w:rPr>
-        <w:t xml:space="preserve">Els dos element que més </w:t>
-      </w:r>
-      <w:r>
-        <w:rPr>
-          <w:sz w:val="24"/>
-          <w:szCs w:val="24"/>
-          <w:lang w:val="ca-ES"/>
-        </w:rPr>
-        <w:t>han estat manipulats</w:t>
+        <w:t>Els dos element</w:t>
+      </w:r>
+      <w:r>
+        <w:rPr>
+          <w:sz w:val="24"/>
+          <w:szCs w:val="24"/>
+          <w:lang w:val="ca-ES"/>
+        </w:rPr>
+        <w:t>s</w:t>
+      </w:r>
+      <w:r>
+        <w:rPr>
+          <w:sz w:val="24"/>
+          <w:szCs w:val="24"/>
+          <w:lang w:val="ca-ES"/>
+        </w:rPr>
+        <w:t xml:space="preserve"> que </w:t>
+      </w:r>
+      <w:r>
+        <w:rPr>
+          <w:sz w:val="24"/>
+          <w:szCs w:val="24"/>
+          <w:lang w:val="ca-ES"/>
+        </w:rPr>
+        <w:t>han estat</w:t>
+      </w:r>
+      <w:r>
+        <w:rPr>
+          <w:sz w:val="24"/>
+          <w:szCs w:val="24"/>
+          <w:lang w:val="ca-ES"/>
+        </w:rPr>
+        <w:t xml:space="preserve"> més</w:t>
+      </w:r>
+      <w:r>
+        <w:rPr>
+          <w:sz w:val="24"/>
+          <w:szCs w:val="24"/>
+          <w:lang w:val="ca-ES"/>
+        </w:rPr>
+        <w:t xml:space="preserve"> manipulats</w:t>
       </w:r>
       <w:r>
         <w:rPr>
@@ -28440,23 +29655,55 @@
           <w:szCs w:val="24"/>
           <w:lang w:val="ca-ES"/>
         </w:rPr>
-        <w:t>degut a</w:t>
-      </w:r>
-      <w:r>
-        <w:rPr>
-          <w:sz w:val="24"/>
-          <w:szCs w:val="24"/>
-          <w:lang w:val="ca-ES"/>
-        </w:rPr>
-        <w:t xml:space="preserve"> que les fonts per defecte de Bootstrap són bastant simples i manquen de personalitat, i la creació d'unes noves classes destinades a controlar la distància ent</w:t>
-      </w:r>
-      <w:r>
-        <w:rPr>
-          <w:sz w:val="24"/>
-          <w:szCs w:val="24"/>
-          <w:lang w:val="ca-ES"/>
-        </w:rPr>
-        <w:t xml:space="preserve">re línees del </w:t>
+        <w:t>pel fet</w:t>
+      </w:r>
+      <w:r>
+        <w:rPr>
+          <w:sz w:val="24"/>
+          <w:szCs w:val="24"/>
+          <w:lang w:val="ca-ES"/>
+        </w:rPr>
+        <w:t xml:space="preserve"> que les fonts per defecte de Bootstrap són bastant si</w:t>
+      </w:r>
+      <w:r>
+        <w:rPr>
+          <w:sz w:val="24"/>
+          <w:szCs w:val="24"/>
+          <w:lang w:val="ca-ES"/>
+        </w:rPr>
+        <w:t>mples i manquen de personalitat</w:t>
+      </w:r>
+      <w:r>
+        <w:rPr>
+          <w:sz w:val="24"/>
+          <w:szCs w:val="24"/>
+          <w:lang w:val="ca-ES"/>
+        </w:rPr>
+        <w:t xml:space="preserve"> i la creació d'unes noves classes destinades a controlar la distància ent</w:t>
+      </w:r>
+      <w:r>
+        <w:rPr>
+          <w:sz w:val="24"/>
+          <w:szCs w:val="24"/>
+          <w:lang w:val="ca-ES"/>
+        </w:rPr>
+        <w:t xml:space="preserve">re </w:t>
+      </w:r>
+      <w:r>
+        <w:rPr>
+          <w:sz w:val="24"/>
+          <w:szCs w:val="24"/>
+          <w:lang w:val="ca-ES"/>
+        </w:rPr>
+        <w:t>línies</w:t>
+      </w:r>
+      <w:r>
+        <w:rPr>
+          <w:sz w:val="24"/>
+          <w:szCs w:val="24"/>
+          <w:lang w:val="ca-ES"/>
+        </w:rPr>
+        <w:t xml:space="preserve"> del </w:t>
       </w:r>
       <w:proofErr w:type="spellStart"/>
       <w:r>
@@ -28474,25 +29721,39 @@
           <w:szCs w:val="24"/>
           <w:lang w:val="ca-ES"/>
         </w:rPr>
-        <w:t xml:space="preserve"> de Bootstrap, que per defecte, mostra les diferents línies del </w:t>
-      </w:r>
-      <w:proofErr w:type="spellStart"/>
-      <w:r>
-        <w:rPr>
-          <w:sz w:val="24"/>
-          <w:szCs w:val="24"/>
-          <w:lang w:val="ca-ES"/>
-        </w:rPr>
-        <w:t>grid</w:t>
-      </w:r>
-      <w:proofErr w:type="spellEnd"/>
-      <w:r>
-        <w:rPr>
-          <w:sz w:val="24"/>
-          <w:szCs w:val="24"/>
-          <w:lang w:val="ca-ES"/>
-        </w:rPr>
-        <w:t xml:space="preserve"> pràcticament enganxades i com a conseqüència, la pàgina web no respira.</w:t>
+        <w:t xml:space="preserve"> de Bootstrap, que per defecte, mostra les diferents línies pràcticament enganxades i com a conseqüència, la pàgina web no </w:t>
+      </w:r>
+      <w:r>
+        <w:rPr>
+          <w:sz w:val="24"/>
+          <w:szCs w:val="24"/>
+          <w:lang w:val="ca-ES"/>
+        </w:rPr>
+        <w:t>`</w:t>
+      </w:r>
+      <w:r>
+        <w:rPr>
+          <w:sz w:val="24"/>
+          <w:szCs w:val="24"/>
+          <w:lang w:val="ca-ES"/>
+        </w:rPr>
+        <w:t>respira</w:t>
+      </w:r>
+      <w:r>
+        <w:rPr>
+          <w:sz w:val="24"/>
+          <w:szCs w:val="24"/>
+          <w:lang w:val="ca-ES"/>
+        </w:rPr>
+        <w:t>'</w:t>
+      </w:r>
+      <w:r>
+        <w:rPr>
+          <w:sz w:val="24"/>
+          <w:szCs w:val="24"/>
+          <w:lang w:val="ca-ES"/>
+        </w:rPr>
+        <w:t>.</w:t>
       </w:r>
     </w:p>
     <w:p>
@@ -28852,15 +30113,6 @@
           <w:lang w:val="ca-ES"/>
         </w:rPr>
         <w:br/>
-      </w:r>
-      <w:r>
-        <w:rPr>
-          <w:i/>
-          <w:sz w:val="24"/>
-          <w:szCs w:val="24"/>
-          <w:lang w:val="ca-ES"/>
-        </w:rPr>
-        <w:lastRenderedPageBreak/>
         <w:t>.</w:t>
       </w:r>
       <w:proofErr w:type="spellStart"/>
@@ -28978,7 +30230,48 @@
           <w:szCs w:val="24"/>
           <w:lang w:val="ca-ES"/>
         </w:rPr>
-        <w:t xml:space="preserve">A part, també s'han creat diferents classes per tal de controlar aspectes com la dissociació dels controls de les funcionalitat d'exemple, de la seva posició fixa, carregar les diferents imatges de fons en les capçaleres de secció, canvia l'estil dels enllaços URL, controlar la visibilitat inicial de certes zones del HTML que volem mantenir ocultes, estils de les taules, barres de progrés, camps del formulari, etcètera, etcètera. </w:t>
+        <w:t>A part, també s'han creat diferents classes per tal de controlar aspectes</w:t>
+      </w:r>
+      <w:r>
+        <w:rPr>
+          <w:sz w:val="24"/>
+          <w:szCs w:val="24"/>
+          <w:lang w:val="ca-ES"/>
+        </w:rPr>
+        <w:t>,</w:t>
+      </w:r>
+      <w:r>
+        <w:rPr>
+          <w:sz w:val="24"/>
+          <w:szCs w:val="24"/>
+          <w:lang w:val="ca-ES"/>
+        </w:rPr>
+        <w:t xml:space="preserve"> com la dissociació dels controls de les funcionalitat</w:t>
+      </w:r>
+      <w:r>
+        <w:rPr>
+          <w:sz w:val="24"/>
+          <w:szCs w:val="24"/>
+          <w:lang w:val="ca-ES"/>
+        </w:rPr>
+        <w:t>s</w:t>
+      </w:r>
+      <w:r>
+        <w:rPr>
+          <w:sz w:val="24"/>
+          <w:szCs w:val="24"/>
+          <w:lang w:val="ca-ES"/>
+        </w:rPr>
+        <w:t xml:space="preserve"> d'exemple, de la seva posició fixa, </w:t>
+      </w:r>
+      <w:r>
+        <w:rPr>
+          <w:sz w:val="24"/>
+          <w:szCs w:val="24"/>
+          <w:lang w:val="ca-ES"/>
+        </w:rPr>
+        <w:lastRenderedPageBreak/>
+        <w:t xml:space="preserve">carregar les diferents imatges de fons en les capçaleres de secció, canvia l'estil dels enllaços URL, controlar la visibilitat inicial de certes zones del HTML que volem mantenir ocultes, estils de les taules, barres de progrés, camps del formulari, etcètera, etcètera. </w:t>
       </w:r>
     </w:p>
     <w:p>
@@ -29691,7 +30984,6 @@
           <w:szCs w:val="24"/>
           <w:lang w:val="ca-ES"/>
         </w:rPr>
-        <w:lastRenderedPageBreak/>
         <w:t>La llista de consideracions a tenir en compte per obtenir el certificat són:</w:t>
       </w:r>
     </w:p>
@@ -29772,6 +31064,7 @@
           <w:szCs w:val="24"/>
           <w:lang w:val="ca-ES"/>
         </w:rPr>
+        <w:lastRenderedPageBreak/>
         <w:t xml:space="preserve">Els </w:t>
       </w:r>
       <w:proofErr w:type="spellStart"/>
@@ -30455,7 +31748,6 @@
           <w:szCs w:val="24"/>
           <w:lang w:val="ca-ES"/>
         </w:rPr>
-        <w:lastRenderedPageBreak/>
         <w:t>Les aplicacions poden guardar informació genealògica</w:t>
       </w:r>
       <w:r>
@@ -30566,6 +31858,7 @@
           <w:szCs w:val="24"/>
           <w:lang w:val="ca-ES"/>
         </w:rPr>
+        <w:lastRenderedPageBreak/>
         <w:t>Les aplicacions poden emmagatzemar els identificadors de les persones</w:t>
       </w:r>
       <w:r>
@@ -38232,7 +39525,6 @@
   <w:style w:type="character" w:default="1" w:styleId="Fuentedeprrafopredeter">
     <w:name w:val="Default Paragraph Font"/>
     <w:uiPriority w:val="1"/>
-    <w:semiHidden/>
     <w:unhideWhenUsed/>
   </w:style>
   <w:style w:type="table" w:default="1" w:styleId="Tablanormal">
@@ -38821,7 +40113,7 @@
 </file>
 
 <file path=customXml/itemProps1.xml><?xml version="1.0" encoding="utf-8"?>
-<ds:datastoreItem xmlns:ds="http://schemas.openxmlformats.org/officeDocument/2006/customXml" ds:itemID="{22A8C0BE-6B4E-42DA-9BAB-4F02128299D4}">
+<ds:datastoreItem xmlns:ds="http://schemas.openxmlformats.org/officeDocument/2006/customXml" ds:itemID="{9C9BE5B5-AA90-473B-ABB4-306E03FFB7B6}">
   <ds:schemaRefs>
     <ds:schemaRef ds:uri="http://schemas.openxmlformats.org/officeDocument/2006/bibliography"/>
   </ds:schemaRefs>

</xml_diff>